<commit_message>
Update : perbaikan sebelum convert pdf
</commit_message>
<xml_diff>
--- a/BAB I/Bab 1-Revisi1-Final.docx
+++ b/BAB I/Bab 1-Revisi1-Final.docx
@@ -337,6 +337,18 @@
           <w:szCs w:val="24"/>
           <w:lang w:val="id-ID"/>
         </w:rPr>
+        <w:sectPr>
+          <w:headerReference w:type="even" r:id="rId8"/>
+          <w:headerReference w:type="default" r:id="rId9"/>
+          <w:footerReference w:type="even" r:id="rId10"/>
+          <w:footerReference w:type="default" r:id="rId11"/>
+          <w:headerReference w:type="first" r:id="rId12"/>
+          <w:footerReference w:type="first" r:id="rId13"/>
+          <w:pgSz w:w="11906" w:h="16838" w:code="9"/>
+          <w:pgMar w:top="2268" w:right="1701" w:bottom="1701" w:left="2268" w:header="720" w:footer="720" w:gutter="0"/>
+          <w:cols w:space="720"/>
+          <w:docGrid w:linePitch="360"/>
+        </w:sectPr>
       </w:pPr>
       <w:r>
         <w:rPr>
@@ -383,8 +395,20 @@
           <w:szCs w:val="24"/>
           <w:lang w:val="id-ID"/>
         </w:rPr>
-        <w:t xml:space="preserve"> yang tersedia dan sudah dikenal oleh banyak orang seperti </w:t>
-      </w:r>
+        <w:t xml:space="preserve"> yang tersedia dan sudah dikenal oleh banyak orang seperti</w:t>
+      </w:r>
+    </w:p>
+    <w:p>
+      <w:pPr>
+        <w:spacing w:after="0" w:line="360" w:lineRule="auto"/>
+        <w:jc w:val="both"/>
+        <w:rPr>
+          <w:rFonts w:ascii="Times New Roman" w:hAnsi="Times New Roman" w:cs="Times New Roman"/>
+          <w:sz w:val="24"/>
+          <w:szCs w:val="24"/>
+          <w:lang w:val="id-ID"/>
+        </w:rPr>
+      </w:pPr>
       <w:r>
         <w:rPr>
           <w:rFonts w:ascii="Times New Roman" w:hAnsi="Times New Roman" w:cs="Times New Roman"/>
@@ -662,7 +686,6 @@
           <w:lang w:val="id-ID"/>
         </w:rPr>
       </w:pPr>
-      <w:proofErr w:type="spellStart"/>
       <w:r>
         <w:rPr>
           <w:rFonts w:ascii="Times New Roman" w:hAnsi="Times New Roman" w:cs="Times New Roman"/>
@@ -672,7 +695,6 @@
         </w:rPr>
         <w:t>Batasan</w:t>
       </w:r>
-      <w:proofErr w:type="spellEnd"/>
       <w:r>
         <w:rPr>
           <w:rFonts w:ascii="Times New Roman" w:hAnsi="Times New Roman" w:cs="Times New Roman"/>
@@ -690,7 +712,6 @@
         </w:rPr>
         <w:t xml:space="preserve">kedua </w:t>
       </w:r>
-      <w:proofErr w:type="spellStart"/>
       <w:r>
         <w:rPr>
           <w:rFonts w:ascii="Times New Roman" w:hAnsi="Times New Roman" w:cs="Times New Roman"/>
@@ -699,7 +720,6 @@
         </w:rPr>
         <w:t>yaitu</w:t>
       </w:r>
-      <w:proofErr w:type="spellEnd"/>
       <w:r>
         <w:rPr>
           <w:rFonts w:ascii="Times New Roman" w:hAnsi="Times New Roman" w:cs="Times New Roman"/>
@@ -745,7 +765,6 @@
         </w:rPr>
         <w:t xml:space="preserve">ite W3School. Bahasa pemrograman yang akan dimuat pada materi adalah HTML, </w:t>
       </w:r>
-      <w:proofErr w:type="spellStart"/>
       <w:r>
         <w:rPr>
           <w:rFonts w:ascii="Times New Roman" w:hAnsi="Times New Roman" w:cs="Times New Roman"/>
@@ -754,7 +773,6 @@
         </w:rPr>
         <w:t>Javascript</w:t>
       </w:r>
-      <w:proofErr w:type="spellEnd"/>
       <w:r>
         <w:rPr>
           <w:rFonts w:ascii="Times New Roman" w:hAnsi="Times New Roman" w:cs="Times New Roman"/>
@@ -795,59 +813,13 @@
           <w:lang w:val="id-ID"/>
         </w:rPr>
       </w:pPr>
-      <w:proofErr w:type="spellStart"/>
-      <w:r>
-        <w:rPr>
-          <w:rFonts w:ascii="Times New Roman" w:hAnsi="Times New Roman" w:cs="Times New Roman"/>
-          <w:sz w:val="24"/>
-          <w:szCs w:val="24"/>
-        </w:rPr>
-        <w:t>Batasan</w:t>
-      </w:r>
-      <w:proofErr w:type="spellEnd"/>
-      <w:r>
-        <w:rPr>
-          <w:rFonts w:ascii="Times New Roman" w:hAnsi="Times New Roman" w:cs="Times New Roman"/>
-          <w:sz w:val="24"/>
-          <w:szCs w:val="24"/>
-        </w:rPr>
-        <w:t xml:space="preserve"> </w:t>
-      </w:r>
-      <w:proofErr w:type="spellStart"/>
-      <w:r>
-        <w:rPr>
-          <w:rFonts w:ascii="Times New Roman" w:hAnsi="Times New Roman" w:cs="Times New Roman"/>
-          <w:sz w:val="24"/>
-          <w:szCs w:val="24"/>
-        </w:rPr>
-        <w:t>ketiga</w:t>
-      </w:r>
-      <w:proofErr w:type="spellEnd"/>
-      <w:r>
-        <w:rPr>
-          <w:rFonts w:ascii="Times New Roman" w:hAnsi="Times New Roman" w:cs="Times New Roman"/>
-          <w:sz w:val="24"/>
-          <w:szCs w:val="24"/>
-        </w:rPr>
-        <w:t xml:space="preserve"> </w:t>
-      </w:r>
-      <w:proofErr w:type="spellStart"/>
-      <w:r>
-        <w:rPr>
-          <w:rFonts w:ascii="Times New Roman" w:hAnsi="Times New Roman" w:cs="Times New Roman"/>
-          <w:sz w:val="24"/>
-          <w:szCs w:val="24"/>
-        </w:rPr>
-        <w:t>yaitu</w:t>
-      </w:r>
-      <w:proofErr w:type="spellEnd"/>
-      <w:r>
-        <w:rPr>
-          <w:rFonts w:ascii="Times New Roman" w:hAnsi="Times New Roman" w:cs="Times New Roman"/>
-          <w:sz w:val="24"/>
-          <w:szCs w:val="24"/>
-        </w:rPr>
-        <w:t xml:space="preserve"> </w:t>
+      <w:r>
+        <w:rPr>
+          <w:rFonts w:ascii="Times New Roman" w:hAnsi="Times New Roman" w:cs="Times New Roman"/>
+          <w:sz w:val="24"/>
+          <w:szCs w:val="24"/>
+        </w:rPr>
+        <w:t xml:space="preserve">Batasan ketiga yaitu </w:t>
       </w:r>
       <w:r>
         <w:rPr>
@@ -1037,203 +1009,13 @@
         </w:rPr>
         <w:t xml:space="preserve">penulisan ini </w:t>
       </w:r>
-      <w:proofErr w:type="spellStart"/>
-      <w:r>
-        <w:rPr>
-          <w:rFonts w:ascii="Times New Roman" w:hAnsi="Times New Roman" w:cs="Times New Roman"/>
-          <w:sz w:val="24"/>
-          <w:szCs w:val="24"/>
-        </w:rPr>
-        <w:t>dapat</w:t>
-      </w:r>
-      <w:proofErr w:type="spellEnd"/>
-      <w:r>
-        <w:rPr>
-          <w:rFonts w:ascii="Times New Roman" w:hAnsi="Times New Roman" w:cs="Times New Roman"/>
-          <w:sz w:val="24"/>
-          <w:szCs w:val="24"/>
-        </w:rPr>
-        <w:t xml:space="preserve"> </w:t>
-      </w:r>
-      <w:proofErr w:type="spellStart"/>
-      <w:r>
-        <w:rPr>
-          <w:rFonts w:ascii="Times New Roman" w:hAnsi="Times New Roman" w:cs="Times New Roman"/>
-          <w:sz w:val="24"/>
-          <w:szCs w:val="24"/>
-        </w:rPr>
-        <w:t>dijabarkan</w:t>
-      </w:r>
-      <w:proofErr w:type="spellEnd"/>
-      <w:r>
-        <w:rPr>
-          <w:rFonts w:ascii="Times New Roman" w:hAnsi="Times New Roman" w:cs="Times New Roman"/>
-          <w:sz w:val="24"/>
-          <w:szCs w:val="24"/>
-        </w:rPr>
-        <w:t xml:space="preserve"> </w:t>
-      </w:r>
-      <w:proofErr w:type="spellStart"/>
-      <w:r>
-        <w:rPr>
-          <w:rFonts w:ascii="Times New Roman" w:hAnsi="Times New Roman" w:cs="Times New Roman"/>
-          <w:sz w:val="24"/>
-          <w:szCs w:val="24"/>
-        </w:rPr>
-        <w:t>dalam</w:t>
-      </w:r>
-      <w:proofErr w:type="spellEnd"/>
-      <w:r>
-        <w:rPr>
-          <w:rFonts w:ascii="Times New Roman" w:hAnsi="Times New Roman" w:cs="Times New Roman"/>
-          <w:sz w:val="24"/>
-          <w:szCs w:val="24"/>
-        </w:rPr>
-        <w:t xml:space="preserve"> </w:t>
-      </w:r>
-      <w:proofErr w:type="spellStart"/>
-      <w:r>
-        <w:rPr>
-          <w:rFonts w:ascii="Times New Roman" w:hAnsi="Times New Roman" w:cs="Times New Roman"/>
-          <w:sz w:val="24"/>
-          <w:szCs w:val="24"/>
-        </w:rPr>
-        <w:t>beberapa</w:t>
-      </w:r>
-      <w:proofErr w:type="spellEnd"/>
-      <w:r>
-        <w:rPr>
-          <w:rFonts w:ascii="Times New Roman" w:hAnsi="Times New Roman" w:cs="Times New Roman"/>
-          <w:sz w:val="24"/>
-          <w:szCs w:val="24"/>
-        </w:rPr>
-        <w:t xml:space="preserve"> </w:t>
-      </w:r>
-      <w:proofErr w:type="spellStart"/>
-      <w:r>
-        <w:rPr>
-          <w:rFonts w:ascii="Times New Roman" w:hAnsi="Times New Roman" w:cs="Times New Roman"/>
-          <w:sz w:val="24"/>
-          <w:szCs w:val="24"/>
-        </w:rPr>
-        <w:t>hal</w:t>
-      </w:r>
-      <w:proofErr w:type="spellEnd"/>
-      <w:r>
-        <w:rPr>
-          <w:rFonts w:ascii="Times New Roman" w:hAnsi="Times New Roman" w:cs="Times New Roman"/>
-          <w:sz w:val="24"/>
-          <w:szCs w:val="24"/>
-        </w:rPr>
-        <w:t xml:space="preserve">. </w:t>
-      </w:r>
-      <w:proofErr w:type="spellStart"/>
-      <w:r>
-        <w:rPr>
-          <w:rFonts w:ascii="Times New Roman" w:hAnsi="Times New Roman" w:cs="Times New Roman"/>
-          <w:sz w:val="24"/>
-          <w:szCs w:val="24"/>
-        </w:rPr>
-        <w:t>Pertama</w:t>
-      </w:r>
-      <w:proofErr w:type="spellEnd"/>
-      <w:r>
-        <w:rPr>
-          <w:rFonts w:ascii="Times New Roman" w:hAnsi="Times New Roman" w:cs="Times New Roman"/>
-          <w:sz w:val="24"/>
-          <w:szCs w:val="24"/>
-        </w:rPr>
-        <w:t xml:space="preserve">, </w:t>
-      </w:r>
-      <w:proofErr w:type="spellStart"/>
-      <w:r>
-        <w:rPr>
-          <w:rFonts w:ascii="Times New Roman" w:hAnsi="Times New Roman" w:cs="Times New Roman"/>
-          <w:sz w:val="24"/>
-          <w:szCs w:val="24"/>
-        </w:rPr>
-        <w:t>merancang</w:t>
-      </w:r>
-      <w:proofErr w:type="spellEnd"/>
-      <w:r>
-        <w:rPr>
-          <w:rFonts w:ascii="Times New Roman" w:hAnsi="Times New Roman" w:cs="Times New Roman"/>
-          <w:sz w:val="24"/>
-          <w:szCs w:val="24"/>
-        </w:rPr>
-        <w:t xml:space="preserve"> </w:t>
-      </w:r>
-      <w:proofErr w:type="spellStart"/>
-      <w:r>
-        <w:rPr>
-          <w:rFonts w:ascii="Times New Roman" w:hAnsi="Times New Roman" w:cs="Times New Roman"/>
-          <w:sz w:val="24"/>
-          <w:szCs w:val="24"/>
-        </w:rPr>
-        <w:t>dan</w:t>
-      </w:r>
-      <w:proofErr w:type="spellEnd"/>
-      <w:r>
-        <w:rPr>
-          <w:rFonts w:ascii="Times New Roman" w:hAnsi="Times New Roman" w:cs="Times New Roman"/>
-          <w:sz w:val="24"/>
-          <w:szCs w:val="24"/>
-        </w:rPr>
-        <w:t xml:space="preserve"> </w:t>
-      </w:r>
-      <w:proofErr w:type="spellStart"/>
-      <w:r>
-        <w:rPr>
-          <w:rFonts w:ascii="Times New Roman" w:hAnsi="Times New Roman" w:cs="Times New Roman"/>
-          <w:sz w:val="24"/>
-          <w:szCs w:val="24"/>
-        </w:rPr>
-        <w:t>membangun</w:t>
-      </w:r>
-      <w:proofErr w:type="spellEnd"/>
-      <w:r>
-        <w:rPr>
-          <w:rFonts w:ascii="Times New Roman" w:hAnsi="Times New Roman" w:cs="Times New Roman"/>
-          <w:sz w:val="24"/>
-          <w:szCs w:val="24"/>
-        </w:rPr>
-        <w:t xml:space="preserve"> </w:t>
-      </w:r>
-      <w:proofErr w:type="spellStart"/>
-      <w:r>
-        <w:rPr>
-          <w:rFonts w:ascii="Times New Roman" w:hAnsi="Times New Roman" w:cs="Times New Roman"/>
-          <w:sz w:val="24"/>
-          <w:szCs w:val="24"/>
-        </w:rPr>
-        <w:t>suatu</w:t>
-      </w:r>
-      <w:proofErr w:type="spellEnd"/>
-      <w:r>
-        <w:rPr>
-          <w:rFonts w:ascii="Times New Roman" w:hAnsi="Times New Roman" w:cs="Times New Roman"/>
-          <w:sz w:val="24"/>
-          <w:szCs w:val="24"/>
-        </w:rPr>
-        <w:t xml:space="preserve"> </w:t>
-      </w:r>
-      <w:proofErr w:type="spellStart"/>
-      <w:r>
-        <w:rPr>
-          <w:rFonts w:ascii="Times New Roman" w:hAnsi="Times New Roman" w:cs="Times New Roman"/>
-          <w:sz w:val="24"/>
-          <w:szCs w:val="24"/>
-        </w:rPr>
-        <w:t>aplikasi</w:t>
-      </w:r>
-      <w:proofErr w:type="spellEnd"/>
-      <w:r>
-        <w:rPr>
-          <w:rFonts w:ascii="Times New Roman" w:hAnsi="Times New Roman" w:cs="Times New Roman"/>
-          <w:sz w:val="24"/>
-          <w:szCs w:val="24"/>
-        </w:rPr>
-        <w:t xml:space="preserve"> </w:t>
+      <w:r>
+        <w:rPr>
+          <w:rFonts w:ascii="Times New Roman" w:hAnsi="Times New Roman" w:cs="Times New Roman"/>
+          <w:sz w:val="24"/>
+          <w:szCs w:val="24"/>
+        </w:rPr>
+        <w:t xml:space="preserve">dapat dijabarkan dalam beberapa hal. Pertama, merancang dan membangun suatu aplikasi </w:t>
       </w:r>
       <w:r>
         <w:rPr>
@@ -1250,25 +1032,7 @@
           <w:sz w:val="24"/>
           <w:szCs w:val="24"/>
         </w:rPr>
-        <w:t xml:space="preserve"> </w:t>
-      </w:r>
-      <w:proofErr w:type="spellStart"/>
-      <w:r>
-        <w:rPr>
-          <w:rFonts w:ascii="Times New Roman" w:hAnsi="Times New Roman" w:cs="Times New Roman"/>
-          <w:sz w:val="24"/>
-          <w:szCs w:val="24"/>
-        </w:rPr>
-        <w:t>berbasis</w:t>
-      </w:r>
-      <w:proofErr w:type="spellEnd"/>
-      <w:r>
-        <w:rPr>
-          <w:rFonts w:ascii="Times New Roman" w:hAnsi="Times New Roman" w:cs="Times New Roman"/>
-          <w:sz w:val="24"/>
-          <w:szCs w:val="24"/>
-        </w:rPr>
-        <w:t xml:space="preserve"> </w:t>
+        <w:t xml:space="preserve"> berbasis </w:t>
       </w:r>
       <w:r>
         <w:rPr>
@@ -1299,23 +1063,13 @@
           <w:szCs w:val="24"/>
         </w:rPr>
       </w:pPr>
-      <w:proofErr w:type="spellStart"/>
-      <w:r>
-        <w:rPr>
-          <w:rFonts w:ascii="Times New Roman" w:hAnsi="Times New Roman" w:cs="Times New Roman"/>
-          <w:sz w:val="24"/>
-          <w:szCs w:val="24"/>
-        </w:rPr>
-        <w:t>Kedua</w:t>
-      </w:r>
-      <w:proofErr w:type="spellEnd"/>
-      <w:r>
-        <w:rPr>
-          <w:rFonts w:ascii="Times New Roman" w:hAnsi="Times New Roman" w:cs="Times New Roman"/>
-          <w:sz w:val="24"/>
-          <w:szCs w:val="24"/>
-        </w:rPr>
-        <w:t xml:space="preserve">, </w:t>
+      <w:r>
+        <w:rPr>
+          <w:rFonts w:ascii="Times New Roman" w:hAnsi="Times New Roman" w:cs="Times New Roman"/>
+          <w:sz w:val="24"/>
+          <w:szCs w:val="24"/>
+        </w:rPr>
+        <w:t xml:space="preserve">Kedua, </w:t>
       </w:r>
       <w:r>
         <w:rPr>
@@ -1332,242 +1086,32 @@
           <w:sz w:val="24"/>
           <w:szCs w:val="24"/>
         </w:rPr>
+        <w:t xml:space="preserve"> ini tidak hanya ditujukan pada mahasiswa saja, </w:t>
+      </w:r>
+      <w:r>
+        <w:rPr>
+          <w:rFonts w:ascii="Times New Roman" w:hAnsi="Times New Roman" w:cs="Times New Roman"/>
+          <w:sz w:val="24"/>
+          <w:szCs w:val="24"/>
+        </w:rPr>
+        <w:t>anak-anak yang bersekolah dan orang dewasa</w:t>
+      </w:r>
+      <w:r>
+        <w:rPr>
+          <w:rFonts w:ascii="Times New Roman" w:hAnsi="Times New Roman" w:cs="Times New Roman"/>
+          <w:sz w:val="24"/>
+          <w:szCs w:val="24"/>
+        </w:rPr>
+        <w:t xml:space="preserve"> dapat menggunakan</w:t>
+      </w:r>
+      <w:r>
+        <w:rPr>
+          <w:rFonts w:ascii="Times New Roman" w:hAnsi="Times New Roman" w:cs="Times New Roman"/>
+          <w:sz w:val="24"/>
+          <w:szCs w:val="24"/>
+        </w:rPr>
         <w:t xml:space="preserve"> </w:t>
       </w:r>
-      <w:proofErr w:type="spellStart"/>
-      <w:r>
-        <w:rPr>
-          <w:rFonts w:ascii="Times New Roman" w:hAnsi="Times New Roman" w:cs="Times New Roman"/>
-          <w:sz w:val="24"/>
-          <w:szCs w:val="24"/>
-        </w:rPr>
-        <w:t>ini</w:t>
-      </w:r>
-      <w:proofErr w:type="spellEnd"/>
-      <w:r>
-        <w:rPr>
-          <w:rFonts w:ascii="Times New Roman" w:hAnsi="Times New Roman" w:cs="Times New Roman"/>
-          <w:sz w:val="24"/>
-          <w:szCs w:val="24"/>
-        </w:rPr>
-        <w:t xml:space="preserve"> </w:t>
-      </w:r>
-      <w:proofErr w:type="spellStart"/>
-      <w:r>
-        <w:rPr>
-          <w:rFonts w:ascii="Times New Roman" w:hAnsi="Times New Roman" w:cs="Times New Roman"/>
-          <w:sz w:val="24"/>
-          <w:szCs w:val="24"/>
-        </w:rPr>
-        <w:t>tidak</w:t>
-      </w:r>
-      <w:proofErr w:type="spellEnd"/>
-      <w:r>
-        <w:rPr>
-          <w:rFonts w:ascii="Times New Roman" w:hAnsi="Times New Roman" w:cs="Times New Roman"/>
-          <w:sz w:val="24"/>
-          <w:szCs w:val="24"/>
-        </w:rPr>
-        <w:t xml:space="preserve"> </w:t>
-      </w:r>
-      <w:proofErr w:type="spellStart"/>
-      <w:r>
-        <w:rPr>
-          <w:rFonts w:ascii="Times New Roman" w:hAnsi="Times New Roman" w:cs="Times New Roman"/>
-          <w:sz w:val="24"/>
-          <w:szCs w:val="24"/>
-        </w:rPr>
-        <w:t>hanya</w:t>
-      </w:r>
-      <w:proofErr w:type="spellEnd"/>
-      <w:r>
-        <w:rPr>
-          <w:rFonts w:ascii="Times New Roman" w:hAnsi="Times New Roman" w:cs="Times New Roman"/>
-          <w:sz w:val="24"/>
-          <w:szCs w:val="24"/>
-        </w:rPr>
-        <w:t xml:space="preserve"> </w:t>
-      </w:r>
-      <w:proofErr w:type="spellStart"/>
-      <w:r>
-        <w:rPr>
-          <w:rFonts w:ascii="Times New Roman" w:hAnsi="Times New Roman" w:cs="Times New Roman"/>
-          <w:sz w:val="24"/>
-          <w:szCs w:val="24"/>
-        </w:rPr>
-        <w:t>ditujukan</w:t>
-      </w:r>
-      <w:proofErr w:type="spellEnd"/>
-      <w:r>
-        <w:rPr>
-          <w:rFonts w:ascii="Times New Roman" w:hAnsi="Times New Roman" w:cs="Times New Roman"/>
-          <w:sz w:val="24"/>
-          <w:szCs w:val="24"/>
-        </w:rPr>
-        <w:t xml:space="preserve"> </w:t>
-      </w:r>
-      <w:proofErr w:type="spellStart"/>
-      <w:r>
-        <w:rPr>
-          <w:rFonts w:ascii="Times New Roman" w:hAnsi="Times New Roman" w:cs="Times New Roman"/>
-          <w:sz w:val="24"/>
-          <w:szCs w:val="24"/>
-        </w:rPr>
-        <w:t>pada</w:t>
-      </w:r>
-      <w:proofErr w:type="spellEnd"/>
-      <w:r>
-        <w:rPr>
-          <w:rFonts w:ascii="Times New Roman" w:hAnsi="Times New Roman" w:cs="Times New Roman"/>
-          <w:sz w:val="24"/>
-          <w:szCs w:val="24"/>
-        </w:rPr>
-        <w:t xml:space="preserve"> </w:t>
-      </w:r>
-      <w:proofErr w:type="spellStart"/>
-      <w:r>
-        <w:rPr>
-          <w:rFonts w:ascii="Times New Roman" w:hAnsi="Times New Roman" w:cs="Times New Roman"/>
-          <w:sz w:val="24"/>
-          <w:szCs w:val="24"/>
-        </w:rPr>
-        <w:t>mahasiswa</w:t>
-      </w:r>
-      <w:proofErr w:type="spellEnd"/>
-      <w:r>
-        <w:rPr>
-          <w:rFonts w:ascii="Times New Roman" w:hAnsi="Times New Roman" w:cs="Times New Roman"/>
-          <w:sz w:val="24"/>
-          <w:szCs w:val="24"/>
-        </w:rPr>
-        <w:t xml:space="preserve"> </w:t>
-      </w:r>
-      <w:proofErr w:type="spellStart"/>
-      <w:r>
-        <w:rPr>
-          <w:rFonts w:ascii="Times New Roman" w:hAnsi="Times New Roman" w:cs="Times New Roman"/>
-          <w:sz w:val="24"/>
-          <w:szCs w:val="24"/>
-        </w:rPr>
-        <w:t>saja</w:t>
-      </w:r>
-      <w:proofErr w:type="spellEnd"/>
-      <w:r>
-        <w:rPr>
-          <w:rFonts w:ascii="Times New Roman" w:hAnsi="Times New Roman" w:cs="Times New Roman"/>
-          <w:sz w:val="24"/>
-          <w:szCs w:val="24"/>
-        </w:rPr>
-        <w:t xml:space="preserve">, </w:t>
-      </w:r>
-      <w:proofErr w:type="spellStart"/>
-      <w:r>
-        <w:rPr>
-          <w:rFonts w:ascii="Times New Roman" w:hAnsi="Times New Roman" w:cs="Times New Roman"/>
-          <w:sz w:val="24"/>
-          <w:szCs w:val="24"/>
-        </w:rPr>
-        <w:t>anak-anak</w:t>
-      </w:r>
-      <w:proofErr w:type="spellEnd"/>
-      <w:r>
-        <w:rPr>
-          <w:rFonts w:ascii="Times New Roman" w:hAnsi="Times New Roman" w:cs="Times New Roman"/>
-          <w:sz w:val="24"/>
-          <w:szCs w:val="24"/>
-        </w:rPr>
-        <w:t xml:space="preserve"> yang </w:t>
-      </w:r>
-      <w:proofErr w:type="spellStart"/>
-      <w:r>
-        <w:rPr>
-          <w:rFonts w:ascii="Times New Roman" w:hAnsi="Times New Roman" w:cs="Times New Roman"/>
-          <w:sz w:val="24"/>
-          <w:szCs w:val="24"/>
-        </w:rPr>
-        <w:t>bersekolah</w:t>
-      </w:r>
-      <w:proofErr w:type="spellEnd"/>
-      <w:r>
-        <w:rPr>
-          <w:rFonts w:ascii="Times New Roman" w:hAnsi="Times New Roman" w:cs="Times New Roman"/>
-          <w:sz w:val="24"/>
-          <w:szCs w:val="24"/>
-        </w:rPr>
-        <w:t xml:space="preserve"> </w:t>
-      </w:r>
-      <w:proofErr w:type="spellStart"/>
-      <w:r>
-        <w:rPr>
-          <w:rFonts w:ascii="Times New Roman" w:hAnsi="Times New Roman" w:cs="Times New Roman"/>
-          <w:sz w:val="24"/>
-          <w:szCs w:val="24"/>
-        </w:rPr>
-        <w:t>dan</w:t>
-      </w:r>
-      <w:proofErr w:type="spellEnd"/>
-      <w:r>
-        <w:rPr>
-          <w:rFonts w:ascii="Times New Roman" w:hAnsi="Times New Roman" w:cs="Times New Roman"/>
-          <w:sz w:val="24"/>
-          <w:szCs w:val="24"/>
-        </w:rPr>
-        <w:t xml:space="preserve"> orang </w:t>
-      </w:r>
-      <w:proofErr w:type="spellStart"/>
-      <w:r>
-        <w:rPr>
-          <w:rFonts w:ascii="Times New Roman" w:hAnsi="Times New Roman" w:cs="Times New Roman"/>
-          <w:sz w:val="24"/>
-          <w:szCs w:val="24"/>
-        </w:rPr>
-        <w:t>dewasa</w:t>
-      </w:r>
-      <w:proofErr w:type="spellEnd"/>
-      <w:r>
-        <w:rPr>
-          <w:rFonts w:ascii="Times New Roman" w:hAnsi="Times New Roman" w:cs="Times New Roman"/>
-          <w:sz w:val="24"/>
-          <w:szCs w:val="24"/>
-        </w:rPr>
-        <w:t xml:space="preserve"> </w:t>
-      </w:r>
-      <w:proofErr w:type="spellStart"/>
-      <w:r>
-        <w:rPr>
-          <w:rFonts w:ascii="Times New Roman" w:hAnsi="Times New Roman" w:cs="Times New Roman"/>
-          <w:sz w:val="24"/>
-          <w:szCs w:val="24"/>
-        </w:rPr>
-        <w:t>dapat</w:t>
-      </w:r>
-      <w:proofErr w:type="spellEnd"/>
-      <w:r>
-        <w:rPr>
-          <w:rFonts w:ascii="Times New Roman" w:hAnsi="Times New Roman" w:cs="Times New Roman"/>
-          <w:sz w:val="24"/>
-          <w:szCs w:val="24"/>
-        </w:rPr>
-        <w:t xml:space="preserve"> </w:t>
-      </w:r>
-      <w:proofErr w:type="spellStart"/>
-      <w:r>
-        <w:rPr>
-          <w:rFonts w:ascii="Times New Roman" w:hAnsi="Times New Roman" w:cs="Times New Roman"/>
-          <w:sz w:val="24"/>
-          <w:szCs w:val="24"/>
-        </w:rPr>
-        <w:t>menggunakan</w:t>
-      </w:r>
-      <w:proofErr w:type="spellEnd"/>
-      <w:r>
-        <w:rPr>
-          <w:rFonts w:ascii="Times New Roman" w:hAnsi="Times New Roman" w:cs="Times New Roman"/>
-          <w:sz w:val="24"/>
-          <w:szCs w:val="24"/>
-        </w:rPr>
-        <w:t xml:space="preserve"> </w:t>
-      </w:r>
       <w:r>
         <w:rPr>
           <w:rFonts w:ascii="Times New Roman" w:hAnsi="Times New Roman" w:cs="Times New Roman"/>
@@ -1583,72 +1127,8 @@
           <w:sz w:val="24"/>
           <w:szCs w:val="24"/>
         </w:rPr>
-        <w:t xml:space="preserve"> </w:t>
-      </w:r>
-      <w:proofErr w:type="spellStart"/>
-      <w:r>
-        <w:rPr>
-          <w:rFonts w:ascii="Times New Roman" w:hAnsi="Times New Roman" w:cs="Times New Roman"/>
-          <w:sz w:val="24"/>
-          <w:szCs w:val="24"/>
-        </w:rPr>
-        <w:t>tersebut</w:t>
-      </w:r>
-      <w:proofErr w:type="spellEnd"/>
-      <w:r>
-        <w:rPr>
-          <w:rFonts w:ascii="Times New Roman" w:hAnsi="Times New Roman" w:cs="Times New Roman"/>
-          <w:sz w:val="24"/>
-          <w:szCs w:val="24"/>
-        </w:rPr>
-        <w:t xml:space="preserve"> </w:t>
-      </w:r>
-      <w:proofErr w:type="spellStart"/>
-      <w:r>
-        <w:rPr>
-          <w:rFonts w:ascii="Times New Roman" w:hAnsi="Times New Roman" w:cs="Times New Roman"/>
-          <w:sz w:val="24"/>
-          <w:szCs w:val="24"/>
-        </w:rPr>
-        <w:t>bagi</w:t>
-      </w:r>
-      <w:proofErr w:type="spellEnd"/>
-      <w:r>
-        <w:rPr>
-          <w:rFonts w:ascii="Times New Roman" w:hAnsi="Times New Roman" w:cs="Times New Roman"/>
-          <w:sz w:val="24"/>
-          <w:szCs w:val="24"/>
-        </w:rPr>
-        <w:t xml:space="preserve"> yang </w:t>
-      </w:r>
-      <w:proofErr w:type="spellStart"/>
-      <w:r>
-        <w:rPr>
-          <w:rFonts w:ascii="Times New Roman" w:hAnsi="Times New Roman" w:cs="Times New Roman"/>
-          <w:sz w:val="24"/>
-          <w:szCs w:val="24"/>
-        </w:rPr>
-        <w:t>ingin</w:t>
-      </w:r>
-      <w:proofErr w:type="spellEnd"/>
-      <w:r>
-        <w:rPr>
-          <w:rFonts w:ascii="Times New Roman" w:hAnsi="Times New Roman" w:cs="Times New Roman"/>
-          <w:sz w:val="24"/>
-          <w:szCs w:val="24"/>
-        </w:rPr>
-        <w:t xml:space="preserve"> </w:t>
-      </w:r>
-      <w:proofErr w:type="spellStart"/>
-      <w:r>
-        <w:rPr>
-          <w:rFonts w:ascii="Times New Roman" w:hAnsi="Times New Roman" w:cs="Times New Roman"/>
-          <w:sz w:val="24"/>
-          <w:szCs w:val="24"/>
-        </w:rPr>
-        <w:t>belajar</w:t>
-      </w:r>
-      <w:proofErr w:type="spellEnd"/>
+        <w:t xml:space="preserve"> tersebut bagi yang ingin belajar</w:t>
+      </w:r>
       <w:r>
         <w:rPr>
           <w:rFonts w:ascii="Times New Roman" w:hAnsi="Times New Roman" w:cs="Times New Roman"/>
@@ -1669,23 +1149,13 @@
           <w:szCs w:val="24"/>
         </w:rPr>
       </w:pPr>
-      <w:proofErr w:type="spellStart"/>
-      <w:r>
-        <w:rPr>
-          <w:rFonts w:ascii="Times New Roman" w:hAnsi="Times New Roman" w:cs="Times New Roman"/>
-          <w:sz w:val="24"/>
-          <w:szCs w:val="24"/>
-        </w:rPr>
-        <w:t>Ketiga</w:t>
-      </w:r>
-      <w:proofErr w:type="spellEnd"/>
-      <w:r>
-        <w:rPr>
-          <w:rFonts w:ascii="Times New Roman" w:hAnsi="Times New Roman" w:cs="Times New Roman"/>
-          <w:sz w:val="24"/>
-          <w:szCs w:val="24"/>
-        </w:rPr>
-        <w:t xml:space="preserve">, </w:t>
+      <w:r>
+        <w:rPr>
+          <w:rFonts w:ascii="Times New Roman" w:hAnsi="Times New Roman" w:cs="Times New Roman"/>
+          <w:sz w:val="24"/>
+          <w:szCs w:val="24"/>
+        </w:rPr>
+        <w:t xml:space="preserve">Ketiga, </w:t>
       </w:r>
       <w:r>
         <w:rPr>
@@ -1798,23 +1268,13 @@
         </w:rPr>
         <w:t xml:space="preserve"> </w:t>
       </w:r>
-      <w:proofErr w:type="spellStart"/>
-      <w:r>
-        <w:rPr>
-          <w:rFonts w:ascii="Times New Roman" w:hAnsi="Times New Roman" w:cs="Times New Roman"/>
-          <w:sz w:val="24"/>
-          <w:szCs w:val="24"/>
-        </w:rPr>
-        <w:t>penelitian</w:t>
-      </w:r>
-      <w:proofErr w:type="spellEnd"/>
-      <w:r>
-        <w:rPr>
-          <w:rFonts w:ascii="Times New Roman" w:hAnsi="Times New Roman" w:cs="Times New Roman"/>
-          <w:sz w:val="24"/>
-          <w:szCs w:val="24"/>
-        </w:rPr>
-        <w:t xml:space="preserve"> </w:t>
+      <w:r>
+        <w:rPr>
+          <w:rFonts w:ascii="Times New Roman" w:hAnsi="Times New Roman" w:cs="Times New Roman"/>
+          <w:sz w:val="24"/>
+          <w:szCs w:val="24"/>
+        </w:rPr>
+        <w:t xml:space="preserve">penelitian </w:t>
       </w:r>
       <w:r>
         <w:rPr>
@@ -1843,59 +1303,13 @@
         </w:rPr>
         <w:t xml:space="preserve">dibuat </w:t>
       </w:r>
-      <w:proofErr w:type="spellStart"/>
-      <w:r>
-        <w:rPr>
-          <w:rFonts w:ascii="Times New Roman" w:hAnsi="Times New Roman" w:cs="Times New Roman"/>
-          <w:sz w:val="24"/>
-          <w:szCs w:val="24"/>
-        </w:rPr>
-        <w:t>dengan</w:t>
-      </w:r>
-      <w:proofErr w:type="spellEnd"/>
-      <w:r>
-        <w:rPr>
-          <w:rFonts w:ascii="Times New Roman" w:hAnsi="Times New Roman" w:cs="Times New Roman"/>
-          <w:sz w:val="24"/>
-          <w:szCs w:val="24"/>
-        </w:rPr>
-        <w:t xml:space="preserve"> </w:t>
-      </w:r>
-      <w:proofErr w:type="spellStart"/>
-      <w:r>
-        <w:rPr>
-          <w:rFonts w:ascii="Times New Roman" w:hAnsi="Times New Roman" w:cs="Times New Roman"/>
-          <w:sz w:val="24"/>
-          <w:szCs w:val="24"/>
-        </w:rPr>
-        <w:t>menggunakan</w:t>
-      </w:r>
-      <w:proofErr w:type="spellEnd"/>
-      <w:r>
-        <w:rPr>
-          <w:rFonts w:ascii="Times New Roman" w:hAnsi="Times New Roman" w:cs="Times New Roman"/>
-          <w:sz w:val="24"/>
-          <w:szCs w:val="24"/>
-        </w:rPr>
-        <w:t xml:space="preserve"> </w:t>
-      </w:r>
-      <w:proofErr w:type="spellStart"/>
-      <w:r>
-        <w:rPr>
-          <w:rFonts w:ascii="Times New Roman" w:hAnsi="Times New Roman" w:cs="Times New Roman"/>
-          <w:sz w:val="24"/>
-          <w:szCs w:val="24"/>
-        </w:rPr>
-        <w:t>metode</w:t>
-      </w:r>
-      <w:proofErr w:type="spellEnd"/>
-      <w:r>
-        <w:rPr>
-          <w:rFonts w:ascii="Times New Roman" w:hAnsi="Times New Roman" w:cs="Times New Roman"/>
-          <w:sz w:val="24"/>
-          <w:szCs w:val="24"/>
-        </w:rPr>
-        <w:t xml:space="preserve"> SDLC </w:t>
+      <w:r>
+        <w:rPr>
+          <w:rFonts w:ascii="Times New Roman" w:hAnsi="Times New Roman" w:cs="Times New Roman"/>
+          <w:sz w:val="24"/>
+          <w:szCs w:val="24"/>
+        </w:rPr>
+        <w:t xml:space="preserve">dengan menggunakan metode SDLC </w:t>
       </w:r>
       <w:r>
         <w:rPr>
@@ -1938,74 +1352,8 @@
           <w:sz w:val="24"/>
           <w:szCs w:val="24"/>
         </w:rPr>
-        <w:t xml:space="preserve"> </w:t>
-      </w:r>
-      <w:proofErr w:type="spellStart"/>
-      <w:r>
-        <w:rPr>
-          <w:rFonts w:ascii="Times New Roman" w:hAnsi="Times New Roman" w:cs="Times New Roman"/>
-          <w:sz w:val="24"/>
-          <w:szCs w:val="24"/>
-        </w:rPr>
-        <w:t>metode</w:t>
-      </w:r>
-      <w:proofErr w:type="spellEnd"/>
-      <w:r>
-        <w:rPr>
-          <w:rFonts w:ascii="Times New Roman" w:hAnsi="Times New Roman" w:cs="Times New Roman"/>
-          <w:sz w:val="24"/>
-          <w:szCs w:val="24"/>
-        </w:rPr>
-        <w:t xml:space="preserve"> </w:t>
-      </w:r>
-      <w:proofErr w:type="spellStart"/>
-      <w:r>
-        <w:rPr>
-          <w:rFonts w:ascii="Times New Roman" w:hAnsi="Times New Roman" w:cs="Times New Roman"/>
-          <w:sz w:val="24"/>
-          <w:szCs w:val="24"/>
-        </w:rPr>
-        <w:t>ini</w:t>
-      </w:r>
-      <w:proofErr w:type="spellEnd"/>
-      <w:r>
-        <w:rPr>
-          <w:rFonts w:ascii="Times New Roman" w:hAnsi="Times New Roman" w:cs="Times New Roman"/>
-          <w:sz w:val="24"/>
-          <w:szCs w:val="24"/>
-        </w:rPr>
-        <w:t xml:space="preserve"> </w:t>
-      </w:r>
-      <w:proofErr w:type="spellStart"/>
-      <w:r>
-        <w:rPr>
-          <w:rFonts w:ascii="Times New Roman" w:hAnsi="Times New Roman" w:cs="Times New Roman"/>
-          <w:sz w:val="24"/>
-          <w:szCs w:val="24"/>
-        </w:rPr>
-        <w:t>terbagi</w:t>
-      </w:r>
-      <w:proofErr w:type="spellEnd"/>
-      <w:r>
-        <w:rPr>
-          <w:rFonts w:ascii="Times New Roman" w:hAnsi="Times New Roman" w:cs="Times New Roman"/>
-          <w:sz w:val="24"/>
-          <w:szCs w:val="24"/>
-        </w:rPr>
-        <w:t xml:space="preserve"> </w:t>
-      </w:r>
-      <w:proofErr w:type="spellStart"/>
-      <w:r>
-        <w:rPr>
-          <w:rFonts w:ascii="Times New Roman" w:hAnsi="Times New Roman" w:cs="Times New Roman"/>
-          <w:sz w:val="24"/>
-          <w:szCs w:val="24"/>
-        </w:rPr>
-        <w:t>dalam</w:t>
-      </w:r>
-      <w:bookmarkStart w:id="0" w:name="_GoBack"/>
-      <w:bookmarkEnd w:id="0"/>
-      <w:proofErr w:type="spellEnd"/>
+        <w:t xml:space="preserve"> metode ini terbagi dalam</w:t>
+      </w:r>
       <w:r>
         <w:rPr>
           <w:rFonts w:ascii="Times New Roman" w:hAnsi="Times New Roman" w:cs="Times New Roman"/>
@@ -2050,34 +1398,14 @@
           <w:lang w:val="id-ID"/>
         </w:rPr>
       </w:pPr>
-      <w:proofErr w:type="spellStart"/>
-      <w:r>
-        <w:rPr>
-          <w:rFonts w:ascii="Times New Roman" w:hAnsi="Times New Roman" w:cs="Times New Roman"/>
-          <w:sz w:val="24"/>
-          <w:szCs w:val="24"/>
-        </w:rPr>
-        <w:t>Analisis</w:t>
-      </w:r>
-      <w:proofErr w:type="spellEnd"/>
-      <w:r>
-        <w:rPr>
-          <w:rFonts w:ascii="Times New Roman" w:hAnsi="Times New Roman" w:cs="Times New Roman"/>
-          <w:sz w:val="24"/>
-          <w:szCs w:val="24"/>
-        </w:rPr>
-        <w:t xml:space="preserve"> </w:t>
-      </w:r>
-      <w:proofErr w:type="spellStart"/>
-      <w:r>
-        <w:rPr>
-          <w:rFonts w:ascii="Times New Roman" w:hAnsi="Times New Roman" w:cs="Times New Roman"/>
-          <w:sz w:val="24"/>
-          <w:szCs w:val="24"/>
-        </w:rPr>
-        <w:t>Sistem</w:t>
-      </w:r>
-      <w:proofErr w:type="spellEnd"/>
+      <w:r>
+        <w:rPr>
+          <w:rFonts w:ascii="Times New Roman" w:hAnsi="Times New Roman" w:cs="Times New Roman"/>
+          <w:sz w:val="24"/>
+          <w:szCs w:val="24"/>
+        </w:rPr>
+        <w:t>Analisis Sistem</w:t>
+      </w:r>
     </w:p>
     <w:p>
       <w:pPr>
@@ -2090,385 +1418,13 @@
           <w:szCs w:val="24"/>
         </w:rPr>
       </w:pPr>
-      <w:proofErr w:type="spellStart"/>
-      <w:r>
-        <w:rPr>
-          <w:rFonts w:ascii="Times New Roman" w:hAnsi="Times New Roman" w:cs="Times New Roman"/>
-          <w:sz w:val="24"/>
-          <w:szCs w:val="24"/>
-        </w:rPr>
-        <w:t>Pada</w:t>
-      </w:r>
-      <w:proofErr w:type="spellEnd"/>
-      <w:r>
-        <w:rPr>
-          <w:rFonts w:ascii="Times New Roman" w:hAnsi="Times New Roman" w:cs="Times New Roman"/>
-          <w:sz w:val="24"/>
-          <w:szCs w:val="24"/>
-        </w:rPr>
-        <w:t xml:space="preserve"> </w:t>
-      </w:r>
-      <w:proofErr w:type="spellStart"/>
-      <w:r>
-        <w:rPr>
-          <w:rFonts w:ascii="Times New Roman" w:hAnsi="Times New Roman" w:cs="Times New Roman"/>
-          <w:sz w:val="24"/>
-          <w:szCs w:val="24"/>
-        </w:rPr>
-        <w:t>tahap</w:t>
-      </w:r>
-      <w:proofErr w:type="spellEnd"/>
-      <w:r>
-        <w:rPr>
-          <w:rFonts w:ascii="Times New Roman" w:hAnsi="Times New Roman" w:cs="Times New Roman"/>
-          <w:sz w:val="24"/>
-          <w:szCs w:val="24"/>
-        </w:rPr>
-        <w:t xml:space="preserve"> </w:t>
-      </w:r>
-      <w:proofErr w:type="spellStart"/>
-      <w:r>
-        <w:rPr>
-          <w:rFonts w:ascii="Times New Roman" w:hAnsi="Times New Roman" w:cs="Times New Roman"/>
-          <w:sz w:val="24"/>
-          <w:szCs w:val="24"/>
-        </w:rPr>
-        <w:t>ini</w:t>
-      </w:r>
-      <w:proofErr w:type="spellEnd"/>
-      <w:r>
-        <w:rPr>
-          <w:rFonts w:ascii="Times New Roman" w:hAnsi="Times New Roman" w:cs="Times New Roman"/>
-          <w:sz w:val="24"/>
-          <w:szCs w:val="24"/>
-        </w:rPr>
-        <w:t xml:space="preserve"> </w:t>
-      </w:r>
-      <w:proofErr w:type="spellStart"/>
-      <w:proofErr w:type="gramStart"/>
-      <w:r>
-        <w:rPr>
-          <w:rFonts w:ascii="Times New Roman" w:hAnsi="Times New Roman" w:cs="Times New Roman"/>
-          <w:sz w:val="24"/>
-          <w:szCs w:val="24"/>
-        </w:rPr>
-        <w:t>akan</w:t>
-      </w:r>
-      <w:proofErr w:type="spellEnd"/>
-      <w:proofErr w:type="gramEnd"/>
-      <w:r>
-        <w:rPr>
-          <w:rFonts w:ascii="Times New Roman" w:hAnsi="Times New Roman" w:cs="Times New Roman"/>
-          <w:sz w:val="24"/>
-          <w:szCs w:val="24"/>
-        </w:rPr>
-        <w:t xml:space="preserve"> </w:t>
-      </w:r>
-      <w:proofErr w:type="spellStart"/>
-      <w:r>
-        <w:rPr>
-          <w:rFonts w:ascii="Times New Roman" w:hAnsi="Times New Roman" w:cs="Times New Roman"/>
-          <w:sz w:val="24"/>
-          <w:szCs w:val="24"/>
-        </w:rPr>
-        <w:t>melakukan</w:t>
-      </w:r>
-      <w:proofErr w:type="spellEnd"/>
-      <w:r>
-        <w:rPr>
-          <w:rFonts w:ascii="Times New Roman" w:hAnsi="Times New Roman" w:cs="Times New Roman"/>
-          <w:sz w:val="24"/>
-          <w:szCs w:val="24"/>
-        </w:rPr>
-        <w:t xml:space="preserve"> </w:t>
-      </w:r>
-      <w:proofErr w:type="spellStart"/>
-      <w:r>
-        <w:rPr>
-          <w:rFonts w:ascii="Times New Roman" w:hAnsi="Times New Roman" w:cs="Times New Roman"/>
-          <w:sz w:val="24"/>
-          <w:szCs w:val="24"/>
-        </w:rPr>
-        <w:t>analisis</w:t>
-      </w:r>
-      <w:proofErr w:type="spellEnd"/>
-      <w:r>
-        <w:rPr>
-          <w:rFonts w:ascii="Times New Roman" w:hAnsi="Times New Roman" w:cs="Times New Roman"/>
-          <w:sz w:val="24"/>
-          <w:szCs w:val="24"/>
-        </w:rPr>
-        <w:t xml:space="preserve"> </w:t>
-      </w:r>
-      <w:proofErr w:type="spellStart"/>
-      <w:r>
-        <w:rPr>
-          <w:rFonts w:ascii="Times New Roman" w:hAnsi="Times New Roman" w:cs="Times New Roman"/>
-          <w:sz w:val="24"/>
-          <w:szCs w:val="24"/>
-        </w:rPr>
-        <w:t>sistem</w:t>
-      </w:r>
-      <w:proofErr w:type="spellEnd"/>
-      <w:r>
-        <w:rPr>
-          <w:rFonts w:ascii="Times New Roman" w:hAnsi="Times New Roman" w:cs="Times New Roman"/>
-          <w:sz w:val="24"/>
-          <w:szCs w:val="24"/>
-        </w:rPr>
-        <w:t xml:space="preserve"> </w:t>
-      </w:r>
-      <w:proofErr w:type="spellStart"/>
-      <w:r>
-        <w:rPr>
-          <w:rFonts w:ascii="Times New Roman" w:hAnsi="Times New Roman" w:cs="Times New Roman"/>
-          <w:sz w:val="24"/>
-          <w:szCs w:val="24"/>
-        </w:rPr>
-        <w:t>berupa</w:t>
-      </w:r>
-      <w:proofErr w:type="spellEnd"/>
-      <w:r>
-        <w:rPr>
-          <w:rFonts w:ascii="Times New Roman" w:hAnsi="Times New Roman" w:cs="Times New Roman"/>
-          <w:sz w:val="24"/>
-          <w:szCs w:val="24"/>
-        </w:rPr>
-        <w:t xml:space="preserve"> </w:t>
-      </w:r>
-      <w:proofErr w:type="spellStart"/>
-      <w:r>
-        <w:rPr>
-          <w:rFonts w:ascii="Times New Roman" w:hAnsi="Times New Roman" w:cs="Times New Roman"/>
-          <w:sz w:val="24"/>
-          <w:szCs w:val="24"/>
-        </w:rPr>
-        <w:t>pengumpulan</w:t>
-      </w:r>
-      <w:proofErr w:type="spellEnd"/>
-      <w:r>
-        <w:rPr>
-          <w:rFonts w:ascii="Times New Roman" w:hAnsi="Times New Roman" w:cs="Times New Roman"/>
-          <w:sz w:val="24"/>
-          <w:szCs w:val="24"/>
-        </w:rPr>
-        <w:t xml:space="preserve"> data </w:t>
-      </w:r>
-      <w:proofErr w:type="spellStart"/>
-      <w:r>
-        <w:rPr>
-          <w:rFonts w:ascii="Times New Roman" w:hAnsi="Times New Roman" w:cs="Times New Roman"/>
-          <w:sz w:val="24"/>
-          <w:szCs w:val="24"/>
-        </w:rPr>
-        <w:t>berupa</w:t>
-      </w:r>
-      <w:proofErr w:type="spellEnd"/>
-      <w:r>
-        <w:rPr>
-          <w:rFonts w:ascii="Times New Roman" w:hAnsi="Times New Roman" w:cs="Times New Roman"/>
-          <w:sz w:val="24"/>
-          <w:szCs w:val="24"/>
-        </w:rPr>
-        <w:t xml:space="preserve"> </w:t>
-      </w:r>
-      <w:proofErr w:type="spellStart"/>
-      <w:r>
-        <w:rPr>
-          <w:rFonts w:ascii="Times New Roman" w:hAnsi="Times New Roman" w:cs="Times New Roman"/>
-          <w:sz w:val="24"/>
-          <w:szCs w:val="24"/>
-        </w:rPr>
-        <w:t>materi</w:t>
-      </w:r>
-      <w:proofErr w:type="spellEnd"/>
-      <w:r>
-        <w:rPr>
-          <w:rFonts w:ascii="Times New Roman" w:hAnsi="Times New Roman" w:cs="Times New Roman"/>
-          <w:sz w:val="24"/>
-          <w:szCs w:val="24"/>
-        </w:rPr>
-        <w:t xml:space="preserve"> </w:t>
-      </w:r>
-      <w:proofErr w:type="spellStart"/>
-      <w:r>
-        <w:rPr>
-          <w:rFonts w:ascii="Times New Roman" w:hAnsi="Times New Roman" w:cs="Times New Roman"/>
-          <w:sz w:val="24"/>
-          <w:szCs w:val="24"/>
-        </w:rPr>
-        <w:t>dari</w:t>
-      </w:r>
-      <w:proofErr w:type="spellEnd"/>
-      <w:r>
-        <w:rPr>
-          <w:rFonts w:ascii="Times New Roman" w:hAnsi="Times New Roman" w:cs="Times New Roman"/>
-          <w:sz w:val="24"/>
-          <w:szCs w:val="24"/>
-        </w:rPr>
-        <w:t xml:space="preserve"> </w:t>
-      </w:r>
-      <w:proofErr w:type="spellStart"/>
-      <w:r>
-        <w:rPr>
-          <w:rFonts w:ascii="Times New Roman" w:hAnsi="Times New Roman" w:cs="Times New Roman"/>
-          <w:sz w:val="24"/>
-          <w:szCs w:val="24"/>
-        </w:rPr>
-        <w:t>beberapa</w:t>
-      </w:r>
-      <w:proofErr w:type="spellEnd"/>
-      <w:r>
-        <w:rPr>
-          <w:rFonts w:ascii="Times New Roman" w:hAnsi="Times New Roman" w:cs="Times New Roman"/>
-          <w:sz w:val="24"/>
-          <w:szCs w:val="24"/>
-        </w:rPr>
-        <w:t xml:space="preserve"> </w:t>
-      </w:r>
-      <w:proofErr w:type="spellStart"/>
-      <w:r>
-        <w:rPr>
-          <w:rFonts w:ascii="Times New Roman" w:hAnsi="Times New Roman" w:cs="Times New Roman"/>
-          <w:sz w:val="24"/>
-          <w:szCs w:val="24"/>
-        </w:rPr>
-        <w:t>sumber</w:t>
-      </w:r>
-      <w:proofErr w:type="spellEnd"/>
-      <w:r>
-        <w:rPr>
-          <w:rFonts w:ascii="Times New Roman" w:hAnsi="Times New Roman" w:cs="Times New Roman"/>
-          <w:sz w:val="24"/>
-          <w:szCs w:val="24"/>
-        </w:rPr>
-        <w:t xml:space="preserve"> </w:t>
-      </w:r>
-      <w:proofErr w:type="spellStart"/>
-      <w:r>
-        <w:rPr>
-          <w:rFonts w:ascii="Times New Roman" w:hAnsi="Times New Roman" w:cs="Times New Roman"/>
-          <w:sz w:val="24"/>
-          <w:szCs w:val="24"/>
-        </w:rPr>
-        <w:t>dan</w:t>
-      </w:r>
-      <w:proofErr w:type="spellEnd"/>
-      <w:r>
-        <w:rPr>
-          <w:rFonts w:ascii="Times New Roman" w:hAnsi="Times New Roman" w:cs="Times New Roman"/>
-          <w:sz w:val="24"/>
-          <w:szCs w:val="24"/>
-        </w:rPr>
-        <w:t xml:space="preserve"> </w:t>
-      </w:r>
-      <w:proofErr w:type="spellStart"/>
-      <w:r>
-        <w:rPr>
-          <w:rFonts w:ascii="Times New Roman" w:hAnsi="Times New Roman" w:cs="Times New Roman"/>
-          <w:sz w:val="24"/>
-          <w:szCs w:val="24"/>
-        </w:rPr>
-        <w:t>kuis</w:t>
-      </w:r>
-      <w:proofErr w:type="spellEnd"/>
-      <w:r>
-        <w:rPr>
-          <w:rFonts w:ascii="Times New Roman" w:hAnsi="Times New Roman" w:cs="Times New Roman"/>
-          <w:sz w:val="24"/>
-          <w:szCs w:val="24"/>
-        </w:rPr>
-        <w:t xml:space="preserve"> </w:t>
-      </w:r>
-      <w:proofErr w:type="spellStart"/>
-      <w:r>
-        <w:rPr>
-          <w:rFonts w:ascii="Times New Roman" w:hAnsi="Times New Roman" w:cs="Times New Roman"/>
-          <w:sz w:val="24"/>
-          <w:szCs w:val="24"/>
-        </w:rPr>
-        <w:t>serta</w:t>
-      </w:r>
-      <w:proofErr w:type="spellEnd"/>
-      <w:r>
-        <w:rPr>
-          <w:rFonts w:ascii="Times New Roman" w:hAnsi="Times New Roman" w:cs="Times New Roman"/>
-          <w:sz w:val="24"/>
-          <w:szCs w:val="24"/>
-        </w:rPr>
-        <w:t xml:space="preserve"> </w:t>
-      </w:r>
-      <w:proofErr w:type="spellStart"/>
-      <w:r>
-        <w:rPr>
-          <w:rFonts w:ascii="Times New Roman" w:hAnsi="Times New Roman" w:cs="Times New Roman"/>
-          <w:sz w:val="24"/>
-          <w:szCs w:val="24"/>
-        </w:rPr>
-        <w:t>kebutuhan</w:t>
-      </w:r>
-      <w:proofErr w:type="spellEnd"/>
-      <w:r>
-        <w:rPr>
-          <w:rFonts w:ascii="Times New Roman" w:hAnsi="Times New Roman" w:cs="Times New Roman"/>
-          <w:sz w:val="24"/>
-          <w:szCs w:val="24"/>
-        </w:rPr>
-        <w:t xml:space="preserve"> hardware </w:t>
-      </w:r>
-      <w:proofErr w:type="spellStart"/>
-      <w:r>
-        <w:rPr>
-          <w:rFonts w:ascii="Times New Roman" w:hAnsi="Times New Roman" w:cs="Times New Roman"/>
-          <w:sz w:val="24"/>
-          <w:szCs w:val="24"/>
-        </w:rPr>
-        <w:t>dan</w:t>
-      </w:r>
-      <w:proofErr w:type="spellEnd"/>
-      <w:r>
-        <w:rPr>
-          <w:rFonts w:ascii="Times New Roman" w:hAnsi="Times New Roman" w:cs="Times New Roman"/>
-          <w:sz w:val="24"/>
-          <w:szCs w:val="24"/>
-        </w:rPr>
-        <w:t xml:space="preserve"> software </w:t>
-      </w:r>
-      <w:proofErr w:type="spellStart"/>
-      <w:r>
-        <w:rPr>
-          <w:rFonts w:ascii="Times New Roman" w:hAnsi="Times New Roman" w:cs="Times New Roman"/>
-          <w:sz w:val="24"/>
-          <w:szCs w:val="24"/>
-        </w:rPr>
-        <w:t>dalam</w:t>
-      </w:r>
-      <w:proofErr w:type="spellEnd"/>
-      <w:r>
-        <w:rPr>
-          <w:rFonts w:ascii="Times New Roman" w:hAnsi="Times New Roman" w:cs="Times New Roman"/>
-          <w:sz w:val="24"/>
-          <w:szCs w:val="24"/>
-        </w:rPr>
-        <w:t xml:space="preserve"> </w:t>
-      </w:r>
-      <w:proofErr w:type="spellStart"/>
-      <w:r>
-        <w:rPr>
-          <w:rFonts w:ascii="Times New Roman" w:hAnsi="Times New Roman" w:cs="Times New Roman"/>
-          <w:sz w:val="24"/>
-          <w:szCs w:val="24"/>
-        </w:rPr>
-        <w:t>pembuatan</w:t>
-      </w:r>
-      <w:proofErr w:type="spellEnd"/>
-      <w:r>
-        <w:rPr>
-          <w:rFonts w:ascii="Times New Roman" w:hAnsi="Times New Roman" w:cs="Times New Roman"/>
-          <w:sz w:val="24"/>
-          <w:szCs w:val="24"/>
-        </w:rPr>
-        <w:t xml:space="preserve"> </w:t>
+      <w:r>
+        <w:rPr>
+          <w:rFonts w:ascii="Times New Roman" w:hAnsi="Times New Roman" w:cs="Times New Roman"/>
+          <w:sz w:val="24"/>
+          <w:szCs w:val="24"/>
+        </w:rPr>
+        <w:t xml:space="preserve">Pada tahap ini akan melakukan analisis sistem berupa pengumpulan data berupa materi dari beberapa sumber dan kuis serta kebutuhan hardware dan software dalam pembuatan </w:t>
       </w:r>
       <w:r>
         <w:rPr>
@@ -2504,7 +1460,6 @@
           <w:lang w:val="id-ID"/>
         </w:rPr>
       </w:pPr>
-      <w:proofErr w:type="spellStart"/>
       <w:r>
         <w:rPr>
           <w:rFonts w:ascii="Times New Roman" w:hAnsi="Times New Roman" w:cs="Times New Roman"/>
@@ -2513,7 +1468,6 @@
         </w:rPr>
         <w:t>Perancangan</w:t>
       </w:r>
-      <w:proofErr w:type="spellEnd"/>
     </w:p>
     <w:p>
       <w:pPr>
@@ -2526,151 +1480,13 @@
           <w:szCs w:val="24"/>
         </w:rPr>
       </w:pPr>
-      <w:proofErr w:type="spellStart"/>
-      <w:r>
-        <w:rPr>
-          <w:rFonts w:ascii="Times New Roman" w:hAnsi="Times New Roman" w:cs="Times New Roman"/>
-          <w:sz w:val="24"/>
-          <w:szCs w:val="24"/>
-        </w:rPr>
-        <w:t>Pada</w:t>
-      </w:r>
-      <w:proofErr w:type="spellEnd"/>
-      <w:r>
-        <w:rPr>
-          <w:rFonts w:ascii="Times New Roman" w:hAnsi="Times New Roman" w:cs="Times New Roman"/>
-          <w:sz w:val="24"/>
-          <w:szCs w:val="24"/>
-        </w:rPr>
-        <w:t xml:space="preserve"> </w:t>
-      </w:r>
-      <w:proofErr w:type="spellStart"/>
-      <w:r>
-        <w:rPr>
-          <w:rFonts w:ascii="Times New Roman" w:hAnsi="Times New Roman" w:cs="Times New Roman"/>
-          <w:sz w:val="24"/>
-          <w:szCs w:val="24"/>
-        </w:rPr>
-        <w:t>tahap</w:t>
-      </w:r>
-      <w:proofErr w:type="spellEnd"/>
-      <w:r>
-        <w:rPr>
-          <w:rFonts w:ascii="Times New Roman" w:hAnsi="Times New Roman" w:cs="Times New Roman"/>
-          <w:sz w:val="24"/>
-          <w:szCs w:val="24"/>
-        </w:rPr>
-        <w:t xml:space="preserve"> </w:t>
-      </w:r>
-      <w:proofErr w:type="spellStart"/>
-      <w:r>
-        <w:rPr>
-          <w:rFonts w:ascii="Times New Roman" w:hAnsi="Times New Roman" w:cs="Times New Roman"/>
-          <w:sz w:val="24"/>
-          <w:szCs w:val="24"/>
-        </w:rPr>
-        <w:t>ini</w:t>
-      </w:r>
-      <w:proofErr w:type="spellEnd"/>
-      <w:r>
-        <w:rPr>
-          <w:rFonts w:ascii="Times New Roman" w:hAnsi="Times New Roman" w:cs="Times New Roman"/>
-          <w:sz w:val="24"/>
-          <w:szCs w:val="24"/>
-        </w:rPr>
-        <w:t xml:space="preserve"> </w:t>
-      </w:r>
-      <w:proofErr w:type="spellStart"/>
-      <w:proofErr w:type="gramStart"/>
-      <w:r>
-        <w:rPr>
-          <w:rFonts w:ascii="Times New Roman" w:hAnsi="Times New Roman" w:cs="Times New Roman"/>
-          <w:sz w:val="24"/>
-          <w:szCs w:val="24"/>
-        </w:rPr>
-        <w:t>akan</w:t>
-      </w:r>
-      <w:proofErr w:type="spellEnd"/>
-      <w:proofErr w:type="gramEnd"/>
-      <w:r>
-        <w:rPr>
-          <w:rFonts w:ascii="Times New Roman" w:hAnsi="Times New Roman" w:cs="Times New Roman"/>
-          <w:sz w:val="24"/>
-          <w:szCs w:val="24"/>
-        </w:rPr>
-        <w:t xml:space="preserve"> </w:t>
-      </w:r>
-      <w:proofErr w:type="spellStart"/>
-      <w:r>
-        <w:rPr>
-          <w:rFonts w:ascii="Times New Roman" w:hAnsi="Times New Roman" w:cs="Times New Roman"/>
-          <w:sz w:val="24"/>
-          <w:szCs w:val="24"/>
-        </w:rPr>
-        <w:t>melakukan</w:t>
-      </w:r>
-      <w:proofErr w:type="spellEnd"/>
-      <w:r>
-        <w:rPr>
-          <w:rFonts w:ascii="Times New Roman" w:hAnsi="Times New Roman" w:cs="Times New Roman"/>
-          <w:sz w:val="24"/>
-          <w:szCs w:val="24"/>
-        </w:rPr>
-        <w:t xml:space="preserve"> </w:t>
-      </w:r>
-      <w:proofErr w:type="spellStart"/>
-      <w:r>
-        <w:rPr>
-          <w:rFonts w:ascii="Times New Roman" w:hAnsi="Times New Roman" w:cs="Times New Roman"/>
-          <w:sz w:val="24"/>
-          <w:szCs w:val="24"/>
-        </w:rPr>
-        <w:t>perancangan</w:t>
-      </w:r>
-      <w:proofErr w:type="spellEnd"/>
-      <w:r>
-        <w:rPr>
-          <w:rFonts w:ascii="Times New Roman" w:hAnsi="Times New Roman" w:cs="Times New Roman"/>
-          <w:sz w:val="24"/>
-          <w:szCs w:val="24"/>
-        </w:rPr>
-        <w:t xml:space="preserve"> </w:t>
-      </w:r>
-      <w:proofErr w:type="spellStart"/>
-      <w:r>
-        <w:rPr>
-          <w:rFonts w:ascii="Times New Roman" w:hAnsi="Times New Roman" w:cs="Times New Roman"/>
-          <w:sz w:val="24"/>
-          <w:szCs w:val="24"/>
-        </w:rPr>
-        <w:t>dalam</w:t>
-      </w:r>
-      <w:proofErr w:type="spellEnd"/>
-      <w:r>
-        <w:rPr>
-          <w:rFonts w:ascii="Times New Roman" w:hAnsi="Times New Roman" w:cs="Times New Roman"/>
-          <w:sz w:val="24"/>
-          <w:szCs w:val="24"/>
-        </w:rPr>
-        <w:t xml:space="preserve"> </w:t>
-      </w:r>
-      <w:proofErr w:type="spellStart"/>
-      <w:r>
-        <w:rPr>
-          <w:rFonts w:ascii="Times New Roman" w:hAnsi="Times New Roman" w:cs="Times New Roman"/>
-          <w:sz w:val="24"/>
-          <w:szCs w:val="24"/>
-        </w:rPr>
-        <w:t>pembuatan</w:t>
-      </w:r>
-      <w:proofErr w:type="spellEnd"/>
-      <w:r>
-        <w:rPr>
-          <w:rFonts w:ascii="Times New Roman" w:hAnsi="Times New Roman" w:cs="Times New Roman"/>
-          <w:sz w:val="24"/>
-          <w:szCs w:val="24"/>
-        </w:rPr>
-        <w:t xml:space="preserve"> </w:t>
+      <w:r>
+        <w:rPr>
+          <w:rFonts w:ascii="Times New Roman" w:hAnsi="Times New Roman" w:cs="Times New Roman"/>
+          <w:sz w:val="24"/>
+          <w:szCs w:val="24"/>
+        </w:rPr>
+        <w:t xml:space="preserve">Pada tahap ini akan melakukan perancangan dalam pembuatan </w:t>
       </w:r>
       <w:r>
         <w:rPr>
@@ -2687,63 +1503,8 @@
           <w:sz w:val="24"/>
           <w:szCs w:val="24"/>
         </w:rPr>
-        <w:t xml:space="preserve"> </w:t>
-      </w:r>
-      <w:proofErr w:type="spellStart"/>
-      <w:r>
-        <w:rPr>
-          <w:rFonts w:ascii="Times New Roman" w:hAnsi="Times New Roman" w:cs="Times New Roman"/>
-          <w:sz w:val="24"/>
-          <w:szCs w:val="24"/>
-        </w:rPr>
-        <w:t>yaitu</w:t>
-      </w:r>
-      <w:proofErr w:type="spellEnd"/>
-      <w:r>
-        <w:rPr>
-          <w:rFonts w:ascii="Times New Roman" w:hAnsi="Times New Roman" w:cs="Times New Roman"/>
-          <w:sz w:val="24"/>
-          <w:szCs w:val="24"/>
-        </w:rPr>
-        <w:t xml:space="preserve"> </w:t>
-      </w:r>
-      <w:proofErr w:type="spellStart"/>
-      <w:r>
-        <w:rPr>
-          <w:rFonts w:ascii="Times New Roman" w:hAnsi="Times New Roman" w:cs="Times New Roman"/>
-          <w:sz w:val="24"/>
-          <w:szCs w:val="24"/>
-        </w:rPr>
-        <w:t>struktur</w:t>
-      </w:r>
-      <w:proofErr w:type="spellEnd"/>
-      <w:r>
-        <w:rPr>
-          <w:rFonts w:ascii="Times New Roman" w:hAnsi="Times New Roman" w:cs="Times New Roman"/>
-          <w:sz w:val="24"/>
-          <w:szCs w:val="24"/>
-        </w:rPr>
-        <w:t xml:space="preserve"> </w:t>
-      </w:r>
-      <w:proofErr w:type="spellStart"/>
-      <w:r>
-        <w:rPr>
-          <w:rFonts w:ascii="Times New Roman" w:hAnsi="Times New Roman" w:cs="Times New Roman"/>
-          <w:sz w:val="24"/>
-          <w:szCs w:val="24"/>
-        </w:rPr>
-        <w:t>navigasi</w:t>
-      </w:r>
-      <w:proofErr w:type="spellEnd"/>
-      <w:r>
-        <w:rPr>
-          <w:rFonts w:ascii="Times New Roman" w:hAnsi="Times New Roman" w:cs="Times New Roman"/>
-          <w:sz w:val="24"/>
-          <w:szCs w:val="24"/>
-        </w:rPr>
-        <w:t xml:space="preserve">, </w:t>
-      </w:r>
-      <w:proofErr w:type="spellStart"/>
+        <w:t xml:space="preserve"> yaitu struktur navigasi, </w:t>
+      </w:r>
       <w:r>
         <w:rPr>
           <w:rFonts w:ascii="Times New Roman" w:hAnsi="Times New Roman" w:cs="Times New Roman"/>
@@ -2752,7 +1513,6 @@
         </w:rPr>
         <w:t>alur</w:t>
       </w:r>
-      <w:proofErr w:type="spellEnd"/>
       <w:r>
         <w:rPr>
           <w:rFonts w:ascii="Times New Roman" w:hAnsi="Times New Roman" w:cs="Times New Roman"/>
@@ -2761,59 +1521,13 @@
         </w:rPr>
         <w:t xml:space="preserve"> diagram, </w:t>
       </w:r>
-      <w:proofErr w:type="spellStart"/>
-      <w:r>
-        <w:rPr>
-          <w:rFonts w:ascii="Times New Roman" w:hAnsi="Times New Roman" w:cs="Times New Roman"/>
-          <w:sz w:val="24"/>
-          <w:szCs w:val="24"/>
-        </w:rPr>
-        <w:t>tampilan</w:t>
-      </w:r>
-      <w:proofErr w:type="spellEnd"/>
-      <w:r>
-        <w:rPr>
-          <w:rFonts w:ascii="Times New Roman" w:hAnsi="Times New Roman" w:cs="Times New Roman"/>
-          <w:sz w:val="24"/>
-          <w:szCs w:val="24"/>
-        </w:rPr>
-        <w:t xml:space="preserve"> </w:t>
-      </w:r>
-      <w:proofErr w:type="spellStart"/>
-      <w:r>
-        <w:rPr>
-          <w:rFonts w:ascii="Times New Roman" w:hAnsi="Times New Roman" w:cs="Times New Roman"/>
-          <w:sz w:val="24"/>
-          <w:szCs w:val="24"/>
-        </w:rPr>
-        <w:t>antarmuka</w:t>
-      </w:r>
-      <w:proofErr w:type="spellEnd"/>
-      <w:r>
-        <w:rPr>
-          <w:rFonts w:ascii="Times New Roman" w:hAnsi="Times New Roman" w:cs="Times New Roman"/>
-          <w:sz w:val="24"/>
-          <w:szCs w:val="24"/>
-        </w:rPr>
-        <w:t xml:space="preserve">, </w:t>
-      </w:r>
-      <w:proofErr w:type="spellStart"/>
-      <w:r>
-        <w:rPr>
-          <w:rFonts w:ascii="Times New Roman" w:hAnsi="Times New Roman" w:cs="Times New Roman"/>
-          <w:sz w:val="24"/>
-          <w:szCs w:val="24"/>
-        </w:rPr>
-        <w:t>dan</w:t>
-      </w:r>
-      <w:proofErr w:type="spellEnd"/>
-      <w:r>
-        <w:rPr>
-          <w:rFonts w:ascii="Times New Roman" w:hAnsi="Times New Roman" w:cs="Times New Roman"/>
-          <w:sz w:val="24"/>
-          <w:szCs w:val="24"/>
-        </w:rPr>
-        <w:t xml:space="preserve"> </w:t>
+      <w:r>
+        <w:rPr>
+          <w:rFonts w:ascii="Times New Roman" w:hAnsi="Times New Roman" w:cs="Times New Roman"/>
+          <w:sz w:val="24"/>
+          <w:szCs w:val="24"/>
+        </w:rPr>
+        <w:t xml:space="preserve">tampilan antarmuka, dan </w:t>
       </w:r>
       <w:r>
         <w:rPr>
@@ -2945,7 +1659,6 @@
           <w:lang w:val="id-ID"/>
         </w:rPr>
       </w:pPr>
-      <w:proofErr w:type="spellStart"/>
       <w:r>
         <w:rPr>
           <w:rFonts w:ascii="Times New Roman" w:hAnsi="Times New Roman" w:cs="Times New Roman"/>
@@ -2954,7 +1667,6 @@
         </w:rPr>
         <w:t>Pemeliharaan</w:t>
       </w:r>
-      <w:proofErr w:type="spellEnd"/>
     </w:p>
     <w:p>
       <w:pPr>
@@ -3056,34 +1768,14 @@
         </w:rPr>
         <w:t xml:space="preserve">Dalam sistematika </w:t>
       </w:r>
-      <w:proofErr w:type="spellStart"/>
-      <w:r>
-        <w:rPr>
-          <w:rFonts w:ascii="Times New Roman" w:hAnsi="Times New Roman" w:cs="Times New Roman"/>
-          <w:sz w:val="24"/>
-          <w:szCs w:val="24"/>
-        </w:rPr>
-        <w:t>tulisan</w:t>
-      </w:r>
-      <w:proofErr w:type="spellEnd"/>
-      <w:r>
-        <w:rPr>
-          <w:rFonts w:ascii="Times New Roman" w:hAnsi="Times New Roman" w:cs="Times New Roman"/>
-          <w:sz w:val="24"/>
-          <w:szCs w:val="24"/>
-        </w:rPr>
-        <w:t xml:space="preserve"> </w:t>
-      </w:r>
-      <w:proofErr w:type="spellStart"/>
-      <w:r>
-        <w:rPr>
-          <w:rFonts w:ascii="Times New Roman" w:hAnsi="Times New Roman" w:cs="Times New Roman"/>
-          <w:sz w:val="24"/>
-          <w:szCs w:val="24"/>
-        </w:rPr>
-        <w:t>ilmiah</w:t>
-      </w:r>
-      <w:proofErr w:type="spellEnd"/>
+      <w:r>
+        <w:rPr>
+          <w:rFonts w:ascii="Times New Roman" w:hAnsi="Times New Roman" w:cs="Times New Roman"/>
+          <w:sz w:val="24"/>
+          <w:szCs w:val="24"/>
+        </w:rPr>
+        <w:t>tulisan ilmiah</w:t>
+      </w:r>
       <w:r>
         <w:rPr>
           <w:rFonts w:ascii="Times New Roman" w:hAnsi="Times New Roman" w:cs="Times New Roman"/>
@@ -3099,502 +1791,7 @@
           <w:sz w:val="24"/>
           <w:szCs w:val="24"/>
         </w:rPr>
-        <w:t xml:space="preserve">Bab </w:t>
-      </w:r>
-      <w:proofErr w:type="spellStart"/>
-      <w:r>
-        <w:rPr>
-          <w:rFonts w:ascii="Times New Roman" w:hAnsi="Times New Roman" w:cs="Times New Roman"/>
-          <w:sz w:val="24"/>
-          <w:szCs w:val="24"/>
-        </w:rPr>
-        <w:t>pertama</w:t>
-      </w:r>
-      <w:proofErr w:type="spellEnd"/>
-      <w:r>
-        <w:rPr>
-          <w:rFonts w:ascii="Times New Roman" w:hAnsi="Times New Roman" w:cs="Times New Roman"/>
-          <w:sz w:val="24"/>
-          <w:szCs w:val="24"/>
-        </w:rPr>
-        <w:t xml:space="preserve"> </w:t>
-      </w:r>
-      <w:proofErr w:type="spellStart"/>
-      <w:r>
-        <w:rPr>
-          <w:rFonts w:ascii="Times New Roman" w:hAnsi="Times New Roman" w:cs="Times New Roman"/>
-          <w:sz w:val="24"/>
-          <w:szCs w:val="24"/>
-        </w:rPr>
-        <w:t>merupakan</w:t>
-      </w:r>
-      <w:proofErr w:type="spellEnd"/>
-      <w:r>
-        <w:rPr>
-          <w:rFonts w:ascii="Times New Roman" w:hAnsi="Times New Roman" w:cs="Times New Roman"/>
-          <w:sz w:val="24"/>
-          <w:szCs w:val="24"/>
-        </w:rPr>
-        <w:t xml:space="preserve"> </w:t>
-      </w:r>
-      <w:proofErr w:type="spellStart"/>
-      <w:r>
-        <w:rPr>
-          <w:rFonts w:ascii="Times New Roman" w:hAnsi="Times New Roman" w:cs="Times New Roman"/>
-          <w:sz w:val="24"/>
-          <w:szCs w:val="24"/>
-        </w:rPr>
-        <w:t>pendahuluan</w:t>
-      </w:r>
-      <w:proofErr w:type="spellEnd"/>
-      <w:r>
-        <w:rPr>
-          <w:rFonts w:ascii="Times New Roman" w:hAnsi="Times New Roman" w:cs="Times New Roman"/>
-          <w:sz w:val="24"/>
-          <w:szCs w:val="24"/>
-        </w:rPr>
-        <w:t xml:space="preserve"> yang </w:t>
-      </w:r>
-      <w:proofErr w:type="spellStart"/>
-      <w:r>
-        <w:rPr>
-          <w:rFonts w:ascii="Times New Roman" w:hAnsi="Times New Roman" w:cs="Times New Roman"/>
-          <w:sz w:val="24"/>
-          <w:szCs w:val="24"/>
-        </w:rPr>
-        <w:t>berisikan</w:t>
-      </w:r>
-      <w:proofErr w:type="spellEnd"/>
-      <w:r>
-        <w:rPr>
-          <w:rFonts w:ascii="Times New Roman" w:hAnsi="Times New Roman" w:cs="Times New Roman"/>
-          <w:sz w:val="24"/>
-          <w:szCs w:val="24"/>
-        </w:rPr>
-        <w:t xml:space="preserve"> </w:t>
-      </w:r>
-      <w:proofErr w:type="spellStart"/>
-      <w:r>
-        <w:rPr>
-          <w:rFonts w:ascii="Times New Roman" w:hAnsi="Times New Roman" w:cs="Times New Roman"/>
-          <w:sz w:val="24"/>
-          <w:szCs w:val="24"/>
-        </w:rPr>
-        <w:t>latar</w:t>
-      </w:r>
-      <w:proofErr w:type="spellEnd"/>
-      <w:r>
-        <w:rPr>
-          <w:rFonts w:ascii="Times New Roman" w:hAnsi="Times New Roman" w:cs="Times New Roman"/>
-          <w:sz w:val="24"/>
-          <w:szCs w:val="24"/>
-        </w:rPr>
-        <w:t xml:space="preserve"> </w:t>
-      </w:r>
-      <w:proofErr w:type="spellStart"/>
-      <w:r>
-        <w:rPr>
-          <w:rFonts w:ascii="Times New Roman" w:hAnsi="Times New Roman" w:cs="Times New Roman"/>
-          <w:sz w:val="24"/>
-          <w:szCs w:val="24"/>
-        </w:rPr>
-        <w:t>belakang</w:t>
-      </w:r>
-      <w:proofErr w:type="spellEnd"/>
-      <w:r>
-        <w:rPr>
-          <w:rFonts w:ascii="Times New Roman" w:hAnsi="Times New Roman" w:cs="Times New Roman"/>
-          <w:sz w:val="24"/>
-          <w:szCs w:val="24"/>
-        </w:rPr>
-        <w:t xml:space="preserve">, </w:t>
-      </w:r>
-      <w:proofErr w:type="spellStart"/>
-      <w:r>
-        <w:rPr>
-          <w:rFonts w:ascii="Times New Roman" w:hAnsi="Times New Roman" w:cs="Times New Roman"/>
-          <w:sz w:val="24"/>
-          <w:szCs w:val="24"/>
-        </w:rPr>
-        <w:t>ruang</w:t>
-      </w:r>
-      <w:proofErr w:type="spellEnd"/>
-      <w:r>
-        <w:rPr>
-          <w:rFonts w:ascii="Times New Roman" w:hAnsi="Times New Roman" w:cs="Times New Roman"/>
-          <w:sz w:val="24"/>
-          <w:szCs w:val="24"/>
-        </w:rPr>
-        <w:t xml:space="preserve"> </w:t>
-      </w:r>
-      <w:proofErr w:type="spellStart"/>
-      <w:r>
-        <w:rPr>
-          <w:rFonts w:ascii="Times New Roman" w:hAnsi="Times New Roman" w:cs="Times New Roman"/>
-          <w:sz w:val="24"/>
-          <w:szCs w:val="24"/>
-        </w:rPr>
-        <w:t>lingkup</w:t>
-      </w:r>
-      <w:proofErr w:type="spellEnd"/>
-      <w:r>
-        <w:rPr>
-          <w:rFonts w:ascii="Times New Roman" w:hAnsi="Times New Roman" w:cs="Times New Roman"/>
-          <w:sz w:val="24"/>
-          <w:szCs w:val="24"/>
-        </w:rPr>
-        <w:t xml:space="preserve">, </w:t>
-      </w:r>
-      <w:proofErr w:type="spellStart"/>
-      <w:r>
-        <w:rPr>
-          <w:rFonts w:ascii="Times New Roman" w:hAnsi="Times New Roman" w:cs="Times New Roman"/>
-          <w:sz w:val="24"/>
-          <w:szCs w:val="24"/>
-        </w:rPr>
-        <w:t>tujuan</w:t>
-      </w:r>
-      <w:proofErr w:type="spellEnd"/>
-      <w:r>
-        <w:rPr>
-          <w:rFonts w:ascii="Times New Roman" w:hAnsi="Times New Roman" w:cs="Times New Roman"/>
-          <w:sz w:val="24"/>
-          <w:szCs w:val="24"/>
-        </w:rPr>
-        <w:t xml:space="preserve"> </w:t>
-      </w:r>
-      <w:proofErr w:type="spellStart"/>
-      <w:r>
-        <w:rPr>
-          <w:rFonts w:ascii="Times New Roman" w:hAnsi="Times New Roman" w:cs="Times New Roman"/>
-          <w:sz w:val="24"/>
-          <w:szCs w:val="24"/>
-        </w:rPr>
-        <w:t>penelitian</w:t>
-      </w:r>
-      <w:proofErr w:type="spellEnd"/>
-      <w:r>
-        <w:rPr>
-          <w:rFonts w:ascii="Times New Roman" w:hAnsi="Times New Roman" w:cs="Times New Roman"/>
-          <w:sz w:val="24"/>
-          <w:szCs w:val="24"/>
-        </w:rPr>
-        <w:t xml:space="preserve">, </w:t>
-      </w:r>
-      <w:proofErr w:type="spellStart"/>
-      <w:r>
-        <w:rPr>
-          <w:rFonts w:ascii="Times New Roman" w:hAnsi="Times New Roman" w:cs="Times New Roman"/>
-          <w:sz w:val="24"/>
-          <w:szCs w:val="24"/>
-        </w:rPr>
-        <w:t>metode</w:t>
-      </w:r>
-      <w:proofErr w:type="spellEnd"/>
-      <w:r>
-        <w:rPr>
-          <w:rFonts w:ascii="Times New Roman" w:hAnsi="Times New Roman" w:cs="Times New Roman"/>
-          <w:sz w:val="24"/>
-          <w:szCs w:val="24"/>
-        </w:rPr>
-        <w:t xml:space="preserve"> </w:t>
-      </w:r>
-      <w:proofErr w:type="spellStart"/>
-      <w:r>
-        <w:rPr>
-          <w:rFonts w:ascii="Times New Roman" w:hAnsi="Times New Roman" w:cs="Times New Roman"/>
-          <w:sz w:val="24"/>
-          <w:szCs w:val="24"/>
-        </w:rPr>
-        <w:t>penelitian</w:t>
-      </w:r>
-      <w:proofErr w:type="spellEnd"/>
-      <w:r>
-        <w:rPr>
-          <w:rFonts w:ascii="Times New Roman" w:hAnsi="Times New Roman" w:cs="Times New Roman"/>
-          <w:sz w:val="24"/>
-          <w:szCs w:val="24"/>
-        </w:rPr>
-        <w:t xml:space="preserve">, </w:t>
-      </w:r>
-      <w:proofErr w:type="spellStart"/>
-      <w:r>
-        <w:rPr>
-          <w:rFonts w:ascii="Times New Roman" w:hAnsi="Times New Roman" w:cs="Times New Roman"/>
-          <w:sz w:val="24"/>
-          <w:szCs w:val="24"/>
-        </w:rPr>
-        <w:t>dan</w:t>
-      </w:r>
-      <w:proofErr w:type="spellEnd"/>
-      <w:r>
-        <w:rPr>
-          <w:rFonts w:ascii="Times New Roman" w:hAnsi="Times New Roman" w:cs="Times New Roman"/>
-          <w:sz w:val="24"/>
-          <w:szCs w:val="24"/>
-        </w:rPr>
-        <w:t xml:space="preserve"> </w:t>
-      </w:r>
-      <w:proofErr w:type="spellStart"/>
-      <w:r>
-        <w:rPr>
-          <w:rFonts w:ascii="Times New Roman" w:hAnsi="Times New Roman" w:cs="Times New Roman"/>
-          <w:sz w:val="24"/>
-          <w:szCs w:val="24"/>
-        </w:rPr>
-        <w:t>sistematika</w:t>
-      </w:r>
-      <w:proofErr w:type="spellEnd"/>
-      <w:r>
-        <w:rPr>
-          <w:rFonts w:ascii="Times New Roman" w:hAnsi="Times New Roman" w:cs="Times New Roman"/>
-          <w:sz w:val="24"/>
-          <w:szCs w:val="24"/>
-        </w:rPr>
-        <w:t xml:space="preserve"> </w:t>
-      </w:r>
-      <w:proofErr w:type="spellStart"/>
-      <w:r>
-        <w:rPr>
-          <w:rFonts w:ascii="Times New Roman" w:hAnsi="Times New Roman" w:cs="Times New Roman"/>
-          <w:sz w:val="24"/>
-          <w:szCs w:val="24"/>
-        </w:rPr>
-        <w:t>tulisan</w:t>
-      </w:r>
-      <w:proofErr w:type="spellEnd"/>
-      <w:r>
-        <w:rPr>
-          <w:rFonts w:ascii="Times New Roman" w:hAnsi="Times New Roman" w:cs="Times New Roman"/>
-          <w:sz w:val="24"/>
-          <w:szCs w:val="24"/>
-        </w:rPr>
-        <w:t xml:space="preserve"> </w:t>
-      </w:r>
-      <w:proofErr w:type="spellStart"/>
-      <w:r>
-        <w:rPr>
-          <w:rFonts w:ascii="Times New Roman" w:hAnsi="Times New Roman" w:cs="Times New Roman"/>
-          <w:sz w:val="24"/>
-          <w:szCs w:val="24"/>
-        </w:rPr>
-        <w:t>ilmiah</w:t>
-      </w:r>
-      <w:proofErr w:type="spellEnd"/>
-      <w:r>
-        <w:rPr>
-          <w:rFonts w:ascii="Times New Roman" w:hAnsi="Times New Roman" w:cs="Times New Roman"/>
-          <w:sz w:val="24"/>
-          <w:szCs w:val="24"/>
-        </w:rPr>
-        <w:t xml:space="preserve">. Bab </w:t>
-      </w:r>
-      <w:proofErr w:type="spellStart"/>
-      <w:r>
-        <w:rPr>
-          <w:rFonts w:ascii="Times New Roman" w:hAnsi="Times New Roman" w:cs="Times New Roman"/>
-          <w:sz w:val="24"/>
-          <w:szCs w:val="24"/>
-        </w:rPr>
-        <w:t>kedua</w:t>
-      </w:r>
-      <w:proofErr w:type="spellEnd"/>
-      <w:r>
-        <w:rPr>
-          <w:rFonts w:ascii="Times New Roman" w:hAnsi="Times New Roman" w:cs="Times New Roman"/>
-          <w:sz w:val="24"/>
-          <w:szCs w:val="24"/>
-        </w:rPr>
-        <w:t xml:space="preserve"> </w:t>
-      </w:r>
-      <w:proofErr w:type="spellStart"/>
-      <w:r>
-        <w:rPr>
-          <w:rFonts w:ascii="Times New Roman" w:hAnsi="Times New Roman" w:cs="Times New Roman"/>
-          <w:sz w:val="24"/>
-          <w:szCs w:val="24"/>
-        </w:rPr>
-        <w:t>merupakan</w:t>
-      </w:r>
-      <w:proofErr w:type="spellEnd"/>
-      <w:r>
-        <w:rPr>
-          <w:rFonts w:ascii="Times New Roman" w:hAnsi="Times New Roman" w:cs="Times New Roman"/>
-          <w:sz w:val="24"/>
-          <w:szCs w:val="24"/>
-        </w:rPr>
-        <w:t xml:space="preserve"> </w:t>
-      </w:r>
-      <w:proofErr w:type="spellStart"/>
-      <w:r>
-        <w:rPr>
-          <w:rFonts w:ascii="Times New Roman" w:hAnsi="Times New Roman" w:cs="Times New Roman"/>
-          <w:sz w:val="24"/>
-          <w:szCs w:val="24"/>
-        </w:rPr>
-        <w:t>tinjauan</w:t>
-      </w:r>
-      <w:proofErr w:type="spellEnd"/>
-      <w:r>
-        <w:rPr>
-          <w:rFonts w:ascii="Times New Roman" w:hAnsi="Times New Roman" w:cs="Times New Roman"/>
-          <w:sz w:val="24"/>
-          <w:szCs w:val="24"/>
-        </w:rPr>
-        <w:t xml:space="preserve"> </w:t>
-      </w:r>
-      <w:proofErr w:type="spellStart"/>
-      <w:r>
-        <w:rPr>
-          <w:rFonts w:ascii="Times New Roman" w:hAnsi="Times New Roman" w:cs="Times New Roman"/>
-          <w:sz w:val="24"/>
-          <w:szCs w:val="24"/>
-        </w:rPr>
-        <w:t>pustaka</w:t>
-      </w:r>
-      <w:proofErr w:type="spellEnd"/>
-      <w:r>
-        <w:rPr>
-          <w:rFonts w:ascii="Times New Roman" w:hAnsi="Times New Roman" w:cs="Times New Roman"/>
-          <w:sz w:val="24"/>
-          <w:szCs w:val="24"/>
-        </w:rPr>
-        <w:t xml:space="preserve"> yang </w:t>
-      </w:r>
-      <w:proofErr w:type="spellStart"/>
-      <w:r>
-        <w:rPr>
-          <w:rFonts w:ascii="Times New Roman" w:hAnsi="Times New Roman" w:cs="Times New Roman"/>
-          <w:sz w:val="24"/>
-          <w:szCs w:val="24"/>
-        </w:rPr>
-        <w:t>berisikan</w:t>
-      </w:r>
-      <w:proofErr w:type="spellEnd"/>
-      <w:r>
-        <w:rPr>
-          <w:rFonts w:ascii="Times New Roman" w:hAnsi="Times New Roman" w:cs="Times New Roman"/>
-          <w:sz w:val="24"/>
-          <w:szCs w:val="24"/>
-        </w:rPr>
-        <w:t xml:space="preserve"> </w:t>
-      </w:r>
-      <w:proofErr w:type="spellStart"/>
-      <w:r>
-        <w:rPr>
-          <w:rFonts w:ascii="Times New Roman" w:hAnsi="Times New Roman" w:cs="Times New Roman"/>
-          <w:sz w:val="24"/>
-          <w:szCs w:val="24"/>
-        </w:rPr>
-        <w:t>teori-teori</w:t>
-      </w:r>
-      <w:proofErr w:type="spellEnd"/>
-      <w:r>
-        <w:rPr>
-          <w:rFonts w:ascii="Times New Roman" w:hAnsi="Times New Roman" w:cs="Times New Roman"/>
-          <w:sz w:val="24"/>
-          <w:szCs w:val="24"/>
-        </w:rPr>
-        <w:t xml:space="preserve"> yang </w:t>
-      </w:r>
-      <w:proofErr w:type="spellStart"/>
-      <w:r>
-        <w:rPr>
-          <w:rFonts w:ascii="Times New Roman" w:hAnsi="Times New Roman" w:cs="Times New Roman"/>
-          <w:sz w:val="24"/>
-          <w:szCs w:val="24"/>
-        </w:rPr>
-        <w:t>digunakan</w:t>
-      </w:r>
-      <w:proofErr w:type="spellEnd"/>
-      <w:r>
-        <w:rPr>
-          <w:rFonts w:ascii="Times New Roman" w:hAnsi="Times New Roman" w:cs="Times New Roman"/>
-          <w:sz w:val="24"/>
-          <w:szCs w:val="24"/>
-        </w:rPr>
-        <w:t xml:space="preserve"> </w:t>
-      </w:r>
-      <w:proofErr w:type="spellStart"/>
-      <w:r>
-        <w:rPr>
-          <w:rFonts w:ascii="Times New Roman" w:hAnsi="Times New Roman" w:cs="Times New Roman"/>
-          <w:sz w:val="24"/>
-          <w:szCs w:val="24"/>
-        </w:rPr>
-        <w:t>dalam</w:t>
-      </w:r>
-      <w:proofErr w:type="spellEnd"/>
-      <w:r>
-        <w:rPr>
-          <w:rFonts w:ascii="Times New Roman" w:hAnsi="Times New Roman" w:cs="Times New Roman"/>
-          <w:sz w:val="24"/>
-          <w:szCs w:val="24"/>
-        </w:rPr>
-        <w:t xml:space="preserve"> </w:t>
-      </w:r>
-      <w:proofErr w:type="spellStart"/>
-      <w:r>
-        <w:rPr>
-          <w:rFonts w:ascii="Times New Roman" w:hAnsi="Times New Roman" w:cs="Times New Roman"/>
-          <w:sz w:val="24"/>
-          <w:szCs w:val="24"/>
-        </w:rPr>
-        <w:t>penulisan</w:t>
-      </w:r>
-      <w:proofErr w:type="spellEnd"/>
-      <w:r>
-        <w:rPr>
-          <w:rFonts w:ascii="Times New Roman" w:hAnsi="Times New Roman" w:cs="Times New Roman"/>
-          <w:sz w:val="24"/>
-          <w:szCs w:val="24"/>
-        </w:rPr>
-        <w:t xml:space="preserve">. Bab </w:t>
-      </w:r>
-      <w:proofErr w:type="spellStart"/>
-      <w:r>
-        <w:rPr>
-          <w:rFonts w:ascii="Times New Roman" w:hAnsi="Times New Roman" w:cs="Times New Roman"/>
-          <w:sz w:val="24"/>
-          <w:szCs w:val="24"/>
-        </w:rPr>
-        <w:t>ketiga</w:t>
-      </w:r>
-      <w:proofErr w:type="spellEnd"/>
-      <w:r>
-        <w:rPr>
-          <w:rFonts w:ascii="Times New Roman" w:hAnsi="Times New Roman" w:cs="Times New Roman"/>
-          <w:sz w:val="24"/>
-          <w:szCs w:val="24"/>
-        </w:rPr>
-        <w:t xml:space="preserve"> </w:t>
-      </w:r>
-      <w:proofErr w:type="spellStart"/>
-      <w:r>
-        <w:rPr>
-          <w:rFonts w:ascii="Times New Roman" w:hAnsi="Times New Roman" w:cs="Times New Roman"/>
-          <w:sz w:val="24"/>
-          <w:szCs w:val="24"/>
-        </w:rPr>
-        <w:t>merupakan</w:t>
-      </w:r>
-      <w:proofErr w:type="spellEnd"/>
-      <w:r>
-        <w:rPr>
-          <w:rFonts w:ascii="Times New Roman" w:hAnsi="Times New Roman" w:cs="Times New Roman"/>
-          <w:sz w:val="24"/>
-          <w:szCs w:val="24"/>
-        </w:rPr>
-        <w:t xml:space="preserve"> </w:t>
-      </w:r>
-      <w:proofErr w:type="spellStart"/>
-      <w:r>
-        <w:rPr>
-          <w:rFonts w:ascii="Times New Roman" w:hAnsi="Times New Roman" w:cs="Times New Roman"/>
-          <w:sz w:val="24"/>
-          <w:szCs w:val="24"/>
-        </w:rPr>
-        <w:t>peranc</w:t>
+        <w:t>Bab pertama merupakan pendahuluan yang berisikan latar belakang, ruang lingkup, tujuan penelitian, metode penelitian, dan sistematika tulisan ilmiah. Bab kedua merupakan tinjauan pustaka yang berisikan teori-teori yang digunakan dalam penulisan. Bab ketiga merupakan peranc</w:t>
       </w:r>
       <w:r>
         <w:rPr>
@@ -3610,281 +1807,8 @@
           <w:sz w:val="24"/>
           <w:szCs w:val="24"/>
         </w:rPr>
-        <w:t>ngan</w:t>
-      </w:r>
-      <w:proofErr w:type="spellEnd"/>
-      <w:r>
-        <w:rPr>
-          <w:rFonts w:ascii="Times New Roman" w:hAnsi="Times New Roman" w:cs="Times New Roman"/>
-          <w:sz w:val="24"/>
-          <w:szCs w:val="24"/>
-        </w:rPr>
-        <w:t xml:space="preserve"> </w:t>
-      </w:r>
-      <w:proofErr w:type="spellStart"/>
-      <w:r>
-        <w:rPr>
-          <w:rFonts w:ascii="Times New Roman" w:hAnsi="Times New Roman" w:cs="Times New Roman"/>
-          <w:sz w:val="24"/>
-          <w:szCs w:val="24"/>
-        </w:rPr>
-        <w:t>dan</w:t>
-      </w:r>
-      <w:proofErr w:type="spellEnd"/>
-      <w:r>
-        <w:rPr>
-          <w:rFonts w:ascii="Times New Roman" w:hAnsi="Times New Roman" w:cs="Times New Roman"/>
-          <w:sz w:val="24"/>
-          <w:szCs w:val="24"/>
-        </w:rPr>
-        <w:t xml:space="preserve"> </w:t>
-      </w:r>
-      <w:proofErr w:type="spellStart"/>
-      <w:r>
-        <w:rPr>
-          <w:rFonts w:ascii="Times New Roman" w:hAnsi="Times New Roman" w:cs="Times New Roman"/>
-          <w:sz w:val="24"/>
-          <w:szCs w:val="24"/>
-        </w:rPr>
-        <w:t>implementasi</w:t>
-      </w:r>
-      <w:proofErr w:type="spellEnd"/>
-      <w:r>
-        <w:rPr>
-          <w:rFonts w:ascii="Times New Roman" w:hAnsi="Times New Roman" w:cs="Times New Roman"/>
-          <w:sz w:val="24"/>
-          <w:szCs w:val="24"/>
-        </w:rPr>
-        <w:t xml:space="preserve"> yang </w:t>
-      </w:r>
-      <w:proofErr w:type="spellStart"/>
-      <w:r>
-        <w:rPr>
-          <w:rFonts w:ascii="Times New Roman" w:hAnsi="Times New Roman" w:cs="Times New Roman"/>
-          <w:sz w:val="24"/>
-          <w:szCs w:val="24"/>
-        </w:rPr>
-        <w:t>menjelaskan</w:t>
-      </w:r>
-      <w:proofErr w:type="spellEnd"/>
-      <w:r>
-        <w:rPr>
-          <w:rFonts w:ascii="Times New Roman" w:hAnsi="Times New Roman" w:cs="Times New Roman"/>
-          <w:sz w:val="24"/>
-          <w:szCs w:val="24"/>
-        </w:rPr>
-        <w:t xml:space="preserve"> </w:t>
-      </w:r>
-      <w:proofErr w:type="spellStart"/>
-      <w:proofErr w:type="gramStart"/>
-      <w:r>
-        <w:rPr>
-          <w:rFonts w:ascii="Times New Roman" w:hAnsi="Times New Roman" w:cs="Times New Roman"/>
-          <w:sz w:val="24"/>
-          <w:szCs w:val="24"/>
-        </w:rPr>
-        <w:t>cara</w:t>
-      </w:r>
-      <w:proofErr w:type="spellEnd"/>
-      <w:proofErr w:type="gramEnd"/>
-      <w:r>
-        <w:rPr>
-          <w:rFonts w:ascii="Times New Roman" w:hAnsi="Times New Roman" w:cs="Times New Roman"/>
-          <w:sz w:val="24"/>
-          <w:szCs w:val="24"/>
-        </w:rPr>
-        <w:t xml:space="preserve"> </w:t>
-      </w:r>
-      <w:proofErr w:type="spellStart"/>
-      <w:r>
-        <w:rPr>
-          <w:rFonts w:ascii="Times New Roman" w:hAnsi="Times New Roman" w:cs="Times New Roman"/>
-          <w:sz w:val="24"/>
-          <w:szCs w:val="24"/>
-        </w:rPr>
-        <w:t>menguraikan</w:t>
-      </w:r>
-      <w:proofErr w:type="spellEnd"/>
-      <w:r>
-        <w:rPr>
-          <w:rFonts w:ascii="Times New Roman" w:hAnsi="Times New Roman" w:cs="Times New Roman"/>
-          <w:sz w:val="24"/>
-          <w:szCs w:val="24"/>
-        </w:rPr>
-        <w:t xml:space="preserve"> </w:t>
-      </w:r>
-      <w:proofErr w:type="spellStart"/>
-      <w:r>
-        <w:rPr>
-          <w:rFonts w:ascii="Times New Roman" w:hAnsi="Times New Roman" w:cs="Times New Roman"/>
-          <w:sz w:val="24"/>
-          <w:szCs w:val="24"/>
-        </w:rPr>
-        <w:t>mengenai</w:t>
-      </w:r>
-      <w:proofErr w:type="spellEnd"/>
-      <w:r>
-        <w:rPr>
-          <w:rFonts w:ascii="Times New Roman" w:hAnsi="Times New Roman" w:cs="Times New Roman"/>
-          <w:sz w:val="24"/>
-          <w:szCs w:val="24"/>
-        </w:rPr>
-        <w:t xml:space="preserve"> </w:t>
-      </w:r>
-      <w:proofErr w:type="spellStart"/>
-      <w:r>
-        <w:rPr>
-          <w:rFonts w:ascii="Times New Roman" w:hAnsi="Times New Roman" w:cs="Times New Roman"/>
-          <w:sz w:val="24"/>
-          <w:szCs w:val="24"/>
-        </w:rPr>
-        <w:t>informasi</w:t>
-      </w:r>
-      <w:proofErr w:type="spellEnd"/>
-      <w:r>
-        <w:rPr>
-          <w:rFonts w:ascii="Times New Roman" w:hAnsi="Times New Roman" w:cs="Times New Roman"/>
-          <w:sz w:val="24"/>
-          <w:szCs w:val="24"/>
-        </w:rPr>
-        <w:t xml:space="preserve"> yang </w:t>
-      </w:r>
-      <w:proofErr w:type="spellStart"/>
-      <w:r>
-        <w:rPr>
-          <w:rFonts w:ascii="Times New Roman" w:hAnsi="Times New Roman" w:cs="Times New Roman"/>
-          <w:sz w:val="24"/>
-          <w:szCs w:val="24"/>
-        </w:rPr>
-        <w:t>dihasilkan</w:t>
-      </w:r>
-      <w:proofErr w:type="spellEnd"/>
-      <w:r>
-        <w:rPr>
-          <w:rFonts w:ascii="Times New Roman" w:hAnsi="Times New Roman" w:cs="Times New Roman"/>
-          <w:sz w:val="24"/>
-          <w:szCs w:val="24"/>
-        </w:rPr>
-        <w:t xml:space="preserve">, </w:t>
-      </w:r>
-      <w:proofErr w:type="spellStart"/>
-      <w:r>
-        <w:rPr>
-          <w:rFonts w:ascii="Times New Roman" w:hAnsi="Times New Roman" w:cs="Times New Roman"/>
-          <w:sz w:val="24"/>
-          <w:szCs w:val="24"/>
-        </w:rPr>
-        <w:t>struktur</w:t>
-      </w:r>
-      <w:proofErr w:type="spellEnd"/>
-      <w:r>
-        <w:rPr>
-          <w:rFonts w:ascii="Times New Roman" w:hAnsi="Times New Roman" w:cs="Times New Roman"/>
-          <w:sz w:val="24"/>
-          <w:szCs w:val="24"/>
-        </w:rPr>
-        <w:t xml:space="preserve"> </w:t>
-      </w:r>
-      <w:proofErr w:type="spellStart"/>
-      <w:r>
-        <w:rPr>
-          <w:rFonts w:ascii="Times New Roman" w:hAnsi="Times New Roman" w:cs="Times New Roman"/>
-          <w:sz w:val="24"/>
-          <w:szCs w:val="24"/>
-        </w:rPr>
-        <w:t>navigasi</w:t>
-      </w:r>
-      <w:proofErr w:type="spellEnd"/>
-      <w:r>
-        <w:rPr>
-          <w:rFonts w:ascii="Times New Roman" w:hAnsi="Times New Roman" w:cs="Times New Roman"/>
-          <w:sz w:val="24"/>
-          <w:szCs w:val="24"/>
-        </w:rPr>
-        <w:t xml:space="preserve"> yang </w:t>
-      </w:r>
-      <w:proofErr w:type="spellStart"/>
-      <w:r>
-        <w:rPr>
-          <w:rFonts w:ascii="Times New Roman" w:hAnsi="Times New Roman" w:cs="Times New Roman"/>
-          <w:sz w:val="24"/>
-          <w:szCs w:val="24"/>
-        </w:rPr>
-        <w:t>digunakan</w:t>
-      </w:r>
-      <w:proofErr w:type="spellEnd"/>
-      <w:r>
-        <w:rPr>
-          <w:rFonts w:ascii="Times New Roman" w:hAnsi="Times New Roman" w:cs="Times New Roman"/>
-          <w:sz w:val="24"/>
-          <w:szCs w:val="24"/>
-        </w:rPr>
-        <w:t xml:space="preserve"> </w:t>
-      </w:r>
-      <w:proofErr w:type="spellStart"/>
-      <w:r>
-        <w:rPr>
-          <w:rFonts w:ascii="Times New Roman" w:hAnsi="Times New Roman" w:cs="Times New Roman"/>
-          <w:sz w:val="24"/>
-          <w:szCs w:val="24"/>
-        </w:rPr>
-        <w:t>dan</w:t>
-      </w:r>
-      <w:proofErr w:type="spellEnd"/>
-      <w:r>
-        <w:rPr>
-          <w:rFonts w:ascii="Times New Roman" w:hAnsi="Times New Roman" w:cs="Times New Roman"/>
-          <w:sz w:val="24"/>
-          <w:szCs w:val="24"/>
-        </w:rPr>
-        <w:t xml:space="preserve"> </w:t>
-      </w:r>
-      <w:proofErr w:type="spellStart"/>
-      <w:r>
-        <w:rPr>
-          <w:rFonts w:ascii="Times New Roman" w:hAnsi="Times New Roman" w:cs="Times New Roman"/>
-          <w:sz w:val="24"/>
-          <w:szCs w:val="24"/>
-        </w:rPr>
-        <w:t>struktur</w:t>
-      </w:r>
-      <w:proofErr w:type="spellEnd"/>
-      <w:r>
-        <w:rPr>
-          <w:rFonts w:ascii="Times New Roman" w:hAnsi="Times New Roman" w:cs="Times New Roman"/>
-          <w:sz w:val="24"/>
-          <w:szCs w:val="24"/>
-        </w:rPr>
-        <w:t xml:space="preserve"> </w:t>
-      </w:r>
-      <w:proofErr w:type="spellStart"/>
-      <w:r>
-        <w:rPr>
-          <w:rFonts w:ascii="Times New Roman" w:hAnsi="Times New Roman" w:cs="Times New Roman"/>
-          <w:sz w:val="24"/>
-          <w:szCs w:val="24"/>
-        </w:rPr>
-        <w:t>tahapan-tahapan</w:t>
-      </w:r>
-      <w:proofErr w:type="spellEnd"/>
-      <w:r>
-        <w:rPr>
-          <w:rFonts w:ascii="Times New Roman" w:hAnsi="Times New Roman" w:cs="Times New Roman"/>
-          <w:sz w:val="24"/>
-          <w:szCs w:val="24"/>
-        </w:rPr>
-        <w:t xml:space="preserve"> </w:t>
-      </w:r>
-      <w:proofErr w:type="spellStart"/>
-      <w:r>
-        <w:rPr>
-          <w:rFonts w:ascii="Times New Roman" w:hAnsi="Times New Roman" w:cs="Times New Roman"/>
-          <w:sz w:val="24"/>
-          <w:szCs w:val="24"/>
-        </w:rPr>
-        <w:t>pembuatan</w:t>
-      </w:r>
-      <w:proofErr w:type="spellEnd"/>
+        <w:t>ngan dan implementasi yang menjelaskan cara menguraikan mengenai informasi yang dihasilkan, struktur navigasi yang digunakan dan struktur tahapan-tahapan pembuatan</w:t>
+      </w:r>
       <w:r>
         <w:rPr>
           <w:rFonts w:ascii="Times New Roman" w:hAnsi="Times New Roman" w:cs="Times New Roman"/>
@@ -3900,361 +1824,287 @@
           <w:sz w:val="24"/>
           <w:szCs w:val="24"/>
         </w:rPr>
-        <w:t xml:space="preserve">. Bab </w:t>
-      </w:r>
-      <w:proofErr w:type="spellStart"/>
-      <w:r>
-        <w:rPr>
-          <w:rFonts w:ascii="Times New Roman" w:hAnsi="Times New Roman" w:cs="Times New Roman"/>
-          <w:sz w:val="24"/>
-          <w:szCs w:val="24"/>
-        </w:rPr>
-        <w:t>keempat</w:t>
-      </w:r>
-      <w:proofErr w:type="spellEnd"/>
-      <w:r>
-        <w:rPr>
-          <w:rFonts w:ascii="Times New Roman" w:hAnsi="Times New Roman" w:cs="Times New Roman"/>
-          <w:sz w:val="24"/>
-          <w:szCs w:val="24"/>
-        </w:rPr>
-        <w:t xml:space="preserve"> </w:t>
-      </w:r>
-      <w:proofErr w:type="spellStart"/>
-      <w:r>
-        <w:rPr>
-          <w:rFonts w:ascii="Times New Roman" w:hAnsi="Times New Roman" w:cs="Times New Roman"/>
-          <w:sz w:val="24"/>
-          <w:szCs w:val="24"/>
-        </w:rPr>
-        <w:t>merupakan</w:t>
-      </w:r>
-      <w:proofErr w:type="spellEnd"/>
-      <w:r>
-        <w:rPr>
-          <w:rFonts w:ascii="Times New Roman" w:hAnsi="Times New Roman" w:cs="Times New Roman"/>
-          <w:sz w:val="24"/>
-          <w:szCs w:val="24"/>
-        </w:rPr>
-        <w:t xml:space="preserve"> </w:t>
-      </w:r>
-      <w:proofErr w:type="spellStart"/>
-      <w:r>
-        <w:rPr>
-          <w:rFonts w:ascii="Times New Roman" w:hAnsi="Times New Roman" w:cs="Times New Roman"/>
-          <w:sz w:val="24"/>
-          <w:szCs w:val="24"/>
-        </w:rPr>
-        <w:t>penutup</w:t>
-      </w:r>
-      <w:proofErr w:type="spellEnd"/>
-      <w:r>
-        <w:rPr>
-          <w:rFonts w:ascii="Times New Roman" w:hAnsi="Times New Roman" w:cs="Times New Roman"/>
-          <w:sz w:val="24"/>
-          <w:szCs w:val="24"/>
-        </w:rPr>
-        <w:t xml:space="preserve"> yang </w:t>
-      </w:r>
-      <w:proofErr w:type="spellStart"/>
-      <w:r>
-        <w:rPr>
-          <w:rFonts w:ascii="Times New Roman" w:hAnsi="Times New Roman" w:cs="Times New Roman"/>
-          <w:sz w:val="24"/>
-          <w:szCs w:val="24"/>
-        </w:rPr>
-        <w:t>berisikan</w:t>
-      </w:r>
-      <w:proofErr w:type="spellEnd"/>
-      <w:r>
-        <w:rPr>
-          <w:rFonts w:ascii="Times New Roman" w:hAnsi="Times New Roman" w:cs="Times New Roman"/>
-          <w:sz w:val="24"/>
-          <w:szCs w:val="24"/>
-        </w:rPr>
-        <w:t xml:space="preserve"> </w:t>
-      </w:r>
-      <w:proofErr w:type="spellStart"/>
-      <w:r>
-        <w:rPr>
-          <w:rFonts w:ascii="Times New Roman" w:hAnsi="Times New Roman" w:cs="Times New Roman"/>
-          <w:sz w:val="24"/>
-          <w:szCs w:val="24"/>
-        </w:rPr>
-        <w:t>kesimpulan</w:t>
-      </w:r>
-      <w:proofErr w:type="spellEnd"/>
-      <w:r>
-        <w:rPr>
-          <w:rFonts w:ascii="Times New Roman" w:hAnsi="Times New Roman" w:cs="Times New Roman"/>
-          <w:sz w:val="24"/>
-          <w:szCs w:val="24"/>
-        </w:rPr>
-        <w:t xml:space="preserve"> </w:t>
-      </w:r>
-      <w:proofErr w:type="spellStart"/>
-      <w:r>
-        <w:rPr>
-          <w:rFonts w:ascii="Times New Roman" w:hAnsi="Times New Roman" w:cs="Times New Roman"/>
-          <w:sz w:val="24"/>
-          <w:szCs w:val="24"/>
-        </w:rPr>
-        <w:t>dan</w:t>
-      </w:r>
-      <w:proofErr w:type="spellEnd"/>
-      <w:r>
-        <w:rPr>
-          <w:rFonts w:ascii="Times New Roman" w:hAnsi="Times New Roman" w:cs="Times New Roman"/>
-          <w:sz w:val="24"/>
-          <w:szCs w:val="24"/>
-        </w:rPr>
-        <w:t xml:space="preserve"> saran </w:t>
-      </w:r>
-      <w:proofErr w:type="spellStart"/>
-      <w:r>
-        <w:rPr>
-          <w:rFonts w:ascii="Times New Roman" w:hAnsi="Times New Roman" w:cs="Times New Roman"/>
-          <w:sz w:val="24"/>
-          <w:szCs w:val="24"/>
-        </w:rPr>
-        <w:t>dari</w:t>
-      </w:r>
-      <w:proofErr w:type="spellEnd"/>
-      <w:r>
-        <w:rPr>
-          <w:rFonts w:ascii="Times New Roman" w:hAnsi="Times New Roman" w:cs="Times New Roman"/>
-          <w:sz w:val="24"/>
-          <w:szCs w:val="24"/>
-        </w:rPr>
-        <w:t xml:space="preserve"> </w:t>
-      </w:r>
-      <w:proofErr w:type="spellStart"/>
-      <w:r>
-        <w:rPr>
-          <w:rFonts w:ascii="Times New Roman" w:hAnsi="Times New Roman" w:cs="Times New Roman"/>
-          <w:sz w:val="24"/>
-          <w:szCs w:val="24"/>
-        </w:rPr>
-        <w:t>uraian</w:t>
-      </w:r>
-      <w:proofErr w:type="spellEnd"/>
-      <w:r>
-        <w:rPr>
-          <w:rFonts w:ascii="Times New Roman" w:hAnsi="Times New Roman" w:cs="Times New Roman"/>
-          <w:sz w:val="24"/>
-          <w:szCs w:val="24"/>
-        </w:rPr>
-        <w:t xml:space="preserve"> </w:t>
-      </w:r>
-      <w:proofErr w:type="spellStart"/>
-      <w:r>
-        <w:rPr>
-          <w:rFonts w:ascii="Times New Roman" w:hAnsi="Times New Roman" w:cs="Times New Roman"/>
-          <w:sz w:val="24"/>
-          <w:szCs w:val="24"/>
-        </w:rPr>
-        <w:t>pada</w:t>
-      </w:r>
-      <w:proofErr w:type="spellEnd"/>
-      <w:r>
-        <w:rPr>
-          <w:rFonts w:ascii="Times New Roman" w:hAnsi="Times New Roman" w:cs="Times New Roman"/>
-          <w:sz w:val="24"/>
-          <w:szCs w:val="24"/>
-        </w:rPr>
-        <w:t xml:space="preserve"> </w:t>
-      </w:r>
-      <w:proofErr w:type="spellStart"/>
-      <w:proofErr w:type="gramStart"/>
-      <w:r>
-        <w:rPr>
-          <w:rFonts w:ascii="Times New Roman" w:hAnsi="Times New Roman" w:cs="Times New Roman"/>
-          <w:sz w:val="24"/>
-          <w:szCs w:val="24"/>
-        </w:rPr>
-        <w:t>bab</w:t>
-      </w:r>
-      <w:proofErr w:type="spellEnd"/>
-      <w:proofErr w:type="gramEnd"/>
-      <w:r>
-        <w:rPr>
-          <w:rFonts w:ascii="Times New Roman" w:hAnsi="Times New Roman" w:cs="Times New Roman"/>
-          <w:sz w:val="24"/>
-          <w:szCs w:val="24"/>
-        </w:rPr>
-        <w:t xml:space="preserve"> </w:t>
-      </w:r>
-      <w:proofErr w:type="spellStart"/>
-      <w:r>
-        <w:rPr>
-          <w:rFonts w:ascii="Times New Roman" w:hAnsi="Times New Roman" w:cs="Times New Roman"/>
-          <w:sz w:val="24"/>
-          <w:szCs w:val="24"/>
-        </w:rPr>
-        <w:t>sebelumnya</w:t>
-      </w:r>
-      <w:proofErr w:type="spellEnd"/>
-      <w:r>
-        <w:rPr>
-          <w:rFonts w:ascii="Times New Roman" w:hAnsi="Times New Roman" w:cs="Times New Roman"/>
-          <w:sz w:val="24"/>
-          <w:szCs w:val="24"/>
-        </w:rPr>
-        <w:t xml:space="preserve"> </w:t>
-      </w:r>
-      <w:proofErr w:type="spellStart"/>
-      <w:r>
-        <w:rPr>
-          <w:rFonts w:ascii="Times New Roman" w:hAnsi="Times New Roman" w:cs="Times New Roman"/>
-          <w:sz w:val="24"/>
-          <w:szCs w:val="24"/>
-        </w:rPr>
-        <w:t>dan</w:t>
-      </w:r>
-      <w:proofErr w:type="spellEnd"/>
-      <w:r>
-        <w:rPr>
-          <w:rFonts w:ascii="Times New Roman" w:hAnsi="Times New Roman" w:cs="Times New Roman"/>
-          <w:sz w:val="24"/>
-          <w:szCs w:val="24"/>
-        </w:rPr>
-        <w:t xml:space="preserve"> </w:t>
-      </w:r>
-      <w:proofErr w:type="spellStart"/>
-      <w:r>
-        <w:rPr>
-          <w:rFonts w:ascii="Times New Roman" w:hAnsi="Times New Roman" w:cs="Times New Roman"/>
-          <w:sz w:val="24"/>
-          <w:szCs w:val="24"/>
-        </w:rPr>
-        <w:t>merupakan</w:t>
-      </w:r>
-      <w:proofErr w:type="spellEnd"/>
-      <w:r>
-        <w:rPr>
-          <w:rFonts w:ascii="Times New Roman" w:hAnsi="Times New Roman" w:cs="Times New Roman"/>
-          <w:sz w:val="24"/>
-          <w:szCs w:val="24"/>
-        </w:rPr>
-        <w:t xml:space="preserve"> </w:t>
-      </w:r>
-      <w:proofErr w:type="spellStart"/>
-      <w:r>
-        <w:rPr>
-          <w:rFonts w:ascii="Times New Roman" w:hAnsi="Times New Roman" w:cs="Times New Roman"/>
-          <w:sz w:val="24"/>
-          <w:szCs w:val="24"/>
-        </w:rPr>
-        <w:t>jawaban</w:t>
-      </w:r>
-      <w:proofErr w:type="spellEnd"/>
-      <w:r>
-        <w:rPr>
-          <w:rFonts w:ascii="Times New Roman" w:hAnsi="Times New Roman" w:cs="Times New Roman"/>
-          <w:sz w:val="24"/>
-          <w:szCs w:val="24"/>
-        </w:rPr>
-        <w:t xml:space="preserve"> </w:t>
-      </w:r>
-      <w:proofErr w:type="spellStart"/>
-      <w:r>
-        <w:rPr>
-          <w:rFonts w:ascii="Times New Roman" w:hAnsi="Times New Roman" w:cs="Times New Roman"/>
-          <w:sz w:val="24"/>
-          <w:szCs w:val="24"/>
-        </w:rPr>
-        <w:t>dari</w:t>
-      </w:r>
-      <w:proofErr w:type="spellEnd"/>
-      <w:r>
-        <w:rPr>
-          <w:rFonts w:ascii="Times New Roman" w:hAnsi="Times New Roman" w:cs="Times New Roman"/>
-          <w:sz w:val="24"/>
-          <w:szCs w:val="24"/>
-        </w:rPr>
-        <w:t xml:space="preserve"> </w:t>
-      </w:r>
-      <w:proofErr w:type="spellStart"/>
-      <w:r>
-        <w:rPr>
-          <w:rFonts w:ascii="Times New Roman" w:hAnsi="Times New Roman" w:cs="Times New Roman"/>
-          <w:sz w:val="24"/>
-          <w:szCs w:val="24"/>
-        </w:rPr>
-        <w:t>tujuan</w:t>
-      </w:r>
-      <w:proofErr w:type="spellEnd"/>
-      <w:r>
-        <w:rPr>
-          <w:rFonts w:ascii="Times New Roman" w:hAnsi="Times New Roman" w:cs="Times New Roman"/>
-          <w:sz w:val="24"/>
-          <w:szCs w:val="24"/>
-        </w:rPr>
-        <w:t xml:space="preserve"> </w:t>
-      </w:r>
-      <w:proofErr w:type="spellStart"/>
-      <w:r>
-        <w:rPr>
-          <w:rFonts w:ascii="Times New Roman" w:hAnsi="Times New Roman" w:cs="Times New Roman"/>
-          <w:sz w:val="24"/>
-          <w:szCs w:val="24"/>
-        </w:rPr>
-        <w:t>penulisan</w:t>
-      </w:r>
-      <w:proofErr w:type="spellEnd"/>
-      <w:r>
-        <w:rPr>
-          <w:rFonts w:ascii="Times New Roman" w:hAnsi="Times New Roman" w:cs="Times New Roman"/>
-          <w:sz w:val="24"/>
-          <w:szCs w:val="24"/>
-        </w:rPr>
-        <w:t xml:space="preserve"> </w:t>
-      </w:r>
-      <w:proofErr w:type="spellStart"/>
-      <w:r>
-        <w:rPr>
-          <w:rFonts w:ascii="Times New Roman" w:hAnsi="Times New Roman" w:cs="Times New Roman"/>
-          <w:sz w:val="24"/>
-          <w:szCs w:val="24"/>
-        </w:rPr>
-        <w:t>ilmiah</w:t>
-      </w:r>
-      <w:proofErr w:type="spellEnd"/>
-      <w:r>
-        <w:rPr>
-          <w:rFonts w:ascii="Times New Roman" w:hAnsi="Times New Roman" w:cs="Times New Roman"/>
-          <w:sz w:val="24"/>
-          <w:szCs w:val="24"/>
-        </w:rPr>
-        <w:t xml:space="preserve"> </w:t>
-      </w:r>
-      <w:proofErr w:type="spellStart"/>
-      <w:r>
-        <w:rPr>
-          <w:rFonts w:ascii="Times New Roman" w:hAnsi="Times New Roman" w:cs="Times New Roman"/>
-          <w:sz w:val="24"/>
-          <w:szCs w:val="24"/>
-        </w:rPr>
-        <w:t>ini</w:t>
-      </w:r>
-      <w:proofErr w:type="spellEnd"/>
-      <w:r>
-        <w:rPr>
-          <w:rFonts w:ascii="Times New Roman" w:hAnsi="Times New Roman" w:cs="Times New Roman"/>
-          <w:sz w:val="24"/>
-          <w:szCs w:val="24"/>
-        </w:rPr>
-        <w:t>.</w:t>
+        <w:t>. Bab keempat merupakan penutup yang berisikan kesimpulan dan saran dari uraian pada bab sebelumnya dan merupakan jawaban dari tujuan penulisan ilmiah ini.</w:t>
       </w:r>
     </w:p>
     <w:sectPr>
+      <w:headerReference w:type="default" r:id="rId14"/>
+      <w:footerReference w:type="default" r:id="rId15"/>
       <w:pgSz w:w="11906" w:h="16838" w:code="9"/>
-      <w:pgMar w:top="2268" w:right="1701" w:bottom="1701" w:left="2268" w:header="720" w:footer="720" w:gutter="0"/>
+      <w:pgMar w:top="1701" w:right="2268" w:bottom="2268" w:left="1701" w:header="720" w:footer="720" w:gutter="0"/>
       <w:cols w:space="720"/>
       <w:docGrid w:linePitch="360"/>
     </w:sectPr>
   </w:body>
 </w:document>
+</file>
+
+<file path=word/endnotes.xml><?xml version="1.0" encoding="utf-8"?>
+<w:endnotes xmlns:wpc="http://schemas.microsoft.com/office/word/2010/wordprocessingCanvas" xmlns:cx="http://schemas.microsoft.com/office/drawing/2014/chartex" xmlns:cx1="http://schemas.microsoft.com/office/drawing/2015/9/8/chartex" xmlns:mc="http://schemas.openxmlformats.org/markup-compatibility/2006" xmlns:o="urn:schemas-microsoft-com:office:office" xmlns:r="http://schemas.openxmlformats.org/officeDocument/2006/relationships" xmlns:m="http://schemas.openxmlformats.org/officeDocument/2006/math" xmlns:v="urn:schemas-microsoft-com:vml" xmlns:wp14="http://schemas.microsoft.com/office/word/2010/wordprocessingDrawing" xmlns:wp="http://schemas.openxmlformats.org/drawingml/2006/wordprocessingDrawing" xmlns:w10="urn:schemas-microsoft-com:office:word" xmlns:w="http://schemas.openxmlformats.org/wordprocessingml/2006/main" xmlns:w14="http://schemas.microsoft.com/office/word/2010/wordml" xmlns:w15="http://schemas.microsoft.com/office/word/2012/wordml" xmlns:w16se="http://schemas.microsoft.com/office/word/2015/wordml/symex" xmlns:wpg="http://schemas.microsoft.com/office/word/2010/wordprocessingGroup" xmlns:wpi="http://schemas.microsoft.com/office/word/2010/wordprocessingInk" xmlns:wne="http://schemas.microsoft.com/office/word/2006/wordml" xmlns:wps="http://schemas.microsoft.com/office/word/2010/wordprocessingShape" mc:Ignorable="w14 w15 w16se wp14">
+  <w:endnote w:type="separator" w:id="-1">
+    <w:p>
+      <w:pPr>
+        <w:spacing w:after="0" w:line="240" w:lineRule="auto"/>
+      </w:pPr>
+      <w:r>
+        <w:separator/>
+      </w:r>
+    </w:p>
+  </w:endnote>
+  <w:endnote w:type="continuationSeparator" w:id="0">
+    <w:p>
+      <w:pPr>
+        <w:spacing w:after="0" w:line="240" w:lineRule="auto"/>
+      </w:pPr>
+      <w:r>
+        <w:continuationSeparator/>
+      </w:r>
+    </w:p>
+  </w:endnote>
+</w:endnotes>
+</file>
+
+<file path=word/footer1.xml><?xml version="1.0" encoding="utf-8"?>
+<w:ftr xmlns:wpc="http://schemas.microsoft.com/office/word/2010/wordprocessingCanvas" xmlns:cx="http://schemas.microsoft.com/office/drawing/2014/chartex" xmlns:cx1="http://schemas.microsoft.com/office/drawing/2015/9/8/chartex" xmlns:mc="http://schemas.openxmlformats.org/markup-compatibility/2006" xmlns:o="urn:schemas-microsoft-com:office:office" xmlns:r="http://schemas.openxmlformats.org/officeDocument/2006/relationships" xmlns:m="http://schemas.openxmlformats.org/officeDocument/2006/math" xmlns:v="urn:schemas-microsoft-com:vml" xmlns:wp14="http://schemas.microsoft.com/office/word/2010/wordprocessingDrawing" xmlns:wp="http://schemas.openxmlformats.org/drawingml/2006/wordprocessingDrawing" xmlns:w10="urn:schemas-microsoft-com:office:word" xmlns:w="http://schemas.openxmlformats.org/wordprocessingml/2006/main" xmlns:w14="http://schemas.microsoft.com/office/word/2010/wordml" xmlns:w15="http://schemas.microsoft.com/office/word/2012/wordml" xmlns:w16se="http://schemas.microsoft.com/office/word/2015/wordml/symex" xmlns:wpg="http://schemas.microsoft.com/office/word/2010/wordprocessingGroup" xmlns:wpi="http://schemas.microsoft.com/office/word/2010/wordprocessingInk" xmlns:wne="http://schemas.microsoft.com/office/word/2006/wordml" xmlns:wps="http://schemas.microsoft.com/office/word/2010/wordprocessingShape" mc:Ignorable="w14 w15 w16se wp14">
+  <w:p>
+    <w:pPr>
+      <w:pStyle w:val="Footer"/>
+    </w:pPr>
+  </w:p>
+</w:ftr>
+</file>
+
+<file path=word/footer2.xml><?xml version="1.0" encoding="utf-8"?>
+<w:ftr xmlns:wpc="http://schemas.microsoft.com/office/word/2010/wordprocessingCanvas" xmlns:cx="http://schemas.microsoft.com/office/drawing/2014/chartex" xmlns:cx1="http://schemas.microsoft.com/office/drawing/2015/9/8/chartex" xmlns:mc="http://schemas.openxmlformats.org/markup-compatibility/2006" xmlns:o="urn:schemas-microsoft-com:office:office" xmlns:r="http://schemas.openxmlformats.org/officeDocument/2006/relationships" xmlns:m="http://schemas.openxmlformats.org/officeDocument/2006/math" xmlns:v="urn:schemas-microsoft-com:vml" xmlns:wp14="http://schemas.microsoft.com/office/word/2010/wordprocessingDrawing" xmlns:wp="http://schemas.openxmlformats.org/drawingml/2006/wordprocessingDrawing" xmlns:w10="urn:schemas-microsoft-com:office:word" xmlns:w="http://schemas.openxmlformats.org/wordprocessingml/2006/main" xmlns:w14="http://schemas.microsoft.com/office/word/2010/wordml" xmlns:w15="http://schemas.microsoft.com/office/word/2012/wordml" xmlns:w16se="http://schemas.microsoft.com/office/word/2015/wordml/symex" xmlns:wpg="http://schemas.microsoft.com/office/word/2010/wordprocessingGroup" xmlns:wpi="http://schemas.microsoft.com/office/word/2010/wordprocessingInk" xmlns:wne="http://schemas.microsoft.com/office/word/2006/wordml" xmlns:wps="http://schemas.microsoft.com/office/word/2010/wordprocessingShape" mc:Ignorable="w14 w15 w16se wp14">
+  <w:sdt>
+    <w:sdtPr>
+      <w:id w:val="-1419161440"/>
+      <w:docPartObj>
+        <w:docPartGallery w:val="Page Numbers (Bottom of Page)"/>
+        <w:docPartUnique/>
+      </w:docPartObj>
+    </w:sdtPr>
+    <w:sdtEndPr>
+      <w:rPr>
+        <w:rFonts w:ascii="Times New Roman" w:hAnsi="Times New Roman" w:cs="Times New Roman"/>
+        <w:noProof/>
+        <w:sz w:val="24"/>
+      </w:rPr>
+    </w:sdtEndPr>
+    <w:sdtContent>
+      <w:p>
+        <w:pPr>
+          <w:pStyle w:val="Footer"/>
+          <w:jc w:val="center"/>
+          <w:rPr>
+            <w:rFonts w:ascii="Times New Roman" w:hAnsi="Times New Roman" w:cs="Times New Roman"/>
+            <w:sz w:val="24"/>
+          </w:rPr>
+        </w:pPr>
+        <w:r>
+          <w:rPr>
+            <w:rFonts w:ascii="Times New Roman" w:hAnsi="Times New Roman" w:cs="Times New Roman"/>
+            <w:sz w:val="24"/>
+          </w:rPr>
+          <w:fldChar w:fldCharType="begin"/>
+        </w:r>
+        <w:r>
+          <w:rPr>
+            <w:rFonts w:ascii="Times New Roman" w:hAnsi="Times New Roman" w:cs="Times New Roman"/>
+            <w:sz w:val="24"/>
+          </w:rPr>
+          <w:instrText xml:space="preserve"> PAGE   \* MERGEFORMAT </w:instrText>
+        </w:r>
+        <w:r>
+          <w:rPr>
+            <w:rFonts w:ascii="Times New Roman" w:hAnsi="Times New Roman" w:cs="Times New Roman"/>
+            <w:sz w:val="24"/>
+          </w:rPr>
+          <w:fldChar w:fldCharType="separate"/>
+        </w:r>
+        <w:r>
+          <w:rPr>
+            <w:rFonts w:ascii="Times New Roman" w:hAnsi="Times New Roman" w:cs="Times New Roman"/>
+            <w:noProof/>
+            <w:sz w:val="24"/>
+          </w:rPr>
+          <w:t>1</w:t>
+        </w:r>
+        <w:r>
+          <w:rPr>
+            <w:rFonts w:ascii="Times New Roman" w:hAnsi="Times New Roman" w:cs="Times New Roman"/>
+            <w:noProof/>
+            <w:sz w:val="24"/>
+          </w:rPr>
+          <w:fldChar w:fldCharType="end"/>
+        </w:r>
+      </w:p>
+    </w:sdtContent>
+  </w:sdt>
+  <w:p>
+    <w:pPr>
+      <w:pStyle w:val="Footer"/>
+    </w:pPr>
+  </w:p>
+</w:ftr>
+</file>
+
+<file path=word/footer3.xml><?xml version="1.0" encoding="utf-8"?>
+<w:ftr xmlns:wpc="http://schemas.microsoft.com/office/word/2010/wordprocessingCanvas" xmlns:cx="http://schemas.microsoft.com/office/drawing/2014/chartex" xmlns:cx1="http://schemas.microsoft.com/office/drawing/2015/9/8/chartex" xmlns:mc="http://schemas.openxmlformats.org/markup-compatibility/2006" xmlns:o="urn:schemas-microsoft-com:office:office" xmlns:r="http://schemas.openxmlformats.org/officeDocument/2006/relationships" xmlns:m="http://schemas.openxmlformats.org/officeDocument/2006/math" xmlns:v="urn:schemas-microsoft-com:vml" xmlns:wp14="http://schemas.microsoft.com/office/word/2010/wordprocessingDrawing" xmlns:wp="http://schemas.openxmlformats.org/drawingml/2006/wordprocessingDrawing" xmlns:w10="urn:schemas-microsoft-com:office:word" xmlns:w="http://schemas.openxmlformats.org/wordprocessingml/2006/main" xmlns:w14="http://schemas.microsoft.com/office/word/2010/wordml" xmlns:w15="http://schemas.microsoft.com/office/word/2012/wordml" xmlns:w16se="http://schemas.microsoft.com/office/word/2015/wordml/symex" xmlns:wpg="http://schemas.microsoft.com/office/word/2010/wordprocessingGroup" xmlns:wpi="http://schemas.microsoft.com/office/word/2010/wordprocessingInk" xmlns:wne="http://schemas.microsoft.com/office/word/2006/wordml" xmlns:wps="http://schemas.microsoft.com/office/word/2010/wordprocessingShape" mc:Ignorable="w14 w15 w16se wp14">
+  <w:p>
+    <w:pPr>
+      <w:pStyle w:val="Footer"/>
+    </w:pPr>
+  </w:p>
+</w:ftr>
+</file>
+
+<file path=word/footer4.xml><?xml version="1.0" encoding="utf-8"?>
+<w:ftr xmlns:wpc="http://schemas.microsoft.com/office/word/2010/wordprocessingCanvas" xmlns:cx="http://schemas.microsoft.com/office/drawing/2014/chartex" xmlns:cx1="http://schemas.microsoft.com/office/drawing/2015/9/8/chartex" xmlns:mc="http://schemas.openxmlformats.org/markup-compatibility/2006" xmlns:o="urn:schemas-microsoft-com:office:office" xmlns:r="http://schemas.openxmlformats.org/officeDocument/2006/relationships" xmlns:m="http://schemas.openxmlformats.org/officeDocument/2006/math" xmlns:v="urn:schemas-microsoft-com:vml" xmlns:wp14="http://schemas.microsoft.com/office/word/2010/wordprocessingDrawing" xmlns:wp="http://schemas.openxmlformats.org/drawingml/2006/wordprocessingDrawing" xmlns:w10="urn:schemas-microsoft-com:office:word" xmlns:w="http://schemas.openxmlformats.org/wordprocessingml/2006/main" xmlns:w14="http://schemas.microsoft.com/office/word/2010/wordml" xmlns:w15="http://schemas.microsoft.com/office/word/2012/wordml" xmlns:w16se="http://schemas.microsoft.com/office/word/2015/wordml/symex" xmlns:wpg="http://schemas.microsoft.com/office/word/2010/wordprocessingGroup" xmlns:wpi="http://schemas.microsoft.com/office/word/2010/wordprocessingInk" xmlns:wne="http://schemas.microsoft.com/office/word/2006/wordml" xmlns:wps="http://schemas.microsoft.com/office/word/2010/wordprocessingShape" mc:Ignorable="w14 w15 w16se wp14">
+  <w:p>
+    <w:pPr>
+      <w:pStyle w:val="Footer"/>
+      <w:jc w:val="center"/>
+    </w:pPr>
+  </w:p>
+  <w:p>
+    <w:pPr>
+      <w:pStyle w:val="Footer"/>
+    </w:pPr>
+  </w:p>
+</w:ftr>
+</file>
+
+<file path=word/footnotes.xml><?xml version="1.0" encoding="utf-8"?>
+<w:footnotes xmlns:wpc="http://schemas.microsoft.com/office/word/2010/wordprocessingCanvas" xmlns:cx="http://schemas.microsoft.com/office/drawing/2014/chartex" xmlns:cx1="http://schemas.microsoft.com/office/drawing/2015/9/8/chartex" xmlns:mc="http://schemas.openxmlformats.org/markup-compatibility/2006" xmlns:o="urn:schemas-microsoft-com:office:office" xmlns:r="http://schemas.openxmlformats.org/officeDocument/2006/relationships" xmlns:m="http://schemas.openxmlformats.org/officeDocument/2006/math" xmlns:v="urn:schemas-microsoft-com:vml" xmlns:wp14="http://schemas.microsoft.com/office/word/2010/wordprocessingDrawing" xmlns:wp="http://schemas.openxmlformats.org/drawingml/2006/wordprocessingDrawing" xmlns:w10="urn:schemas-microsoft-com:office:word" xmlns:w="http://schemas.openxmlformats.org/wordprocessingml/2006/main" xmlns:w14="http://schemas.microsoft.com/office/word/2010/wordml" xmlns:w15="http://schemas.microsoft.com/office/word/2012/wordml" xmlns:w16se="http://schemas.microsoft.com/office/word/2015/wordml/symex" xmlns:wpg="http://schemas.microsoft.com/office/word/2010/wordprocessingGroup" xmlns:wpi="http://schemas.microsoft.com/office/word/2010/wordprocessingInk" xmlns:wne="http://schemas.microsoft.com/office/word/2006/wordml" xmlns:wps="http://schemas.microsoft.com/office/word/2010/wordprocessingShape" mc:Ignorable="w14 w15 w16se wp14">
+  <w:footnote w:type="separator" w:id="-1">
+    <w:p>
+      <w:pPr>
+        <w:spacing w:after="0" w:line="240" w:lineRule="auto"/>
+      </w:pPr>
+      <w:r>
+        <w:separator/>
+      </w:r>
+    </w:p>
+  </w:footnote>
+  <w:footnote w:type="continuationSeparator" w:id="0">
+    <w:p>
+      <w:pPr>
+        <w:spacing w:after="0" w:line="240" w:lineRule="auto"/>
+      </w:pPr>
+      <w:r>
+        <w:continuationSeparator/>
+      </w:r>
+    </w:p>
+  </w:footnote>
+</w:footnotes>
+</file>
+
+<file path=word/header1.xml><?xml version="1.0" encoding="utf-8"?>
+<w:hdr xmlns:wpc="http://schemas.microsoft.com/office/word/2010/wordprocessingCanvas" xmlns:cx="http://schemas.microsoft.com/office/drawing/2014/chartex" xmlns:cx1="http://schemas.microsoft.com/office/drawing/2015/9/8/chartex" xmlns:mc="http://schemas.openxmlformats.org/markup-compatibility/2006" xmlns:o="urn:schemas-microsoft-com:office:office" xmlns:r="http://schemas.openxmlformats.org/officeDocument/2006/relationships" xmlns:m="http://schemas.openxmlformats.org/officeDocument/2006/math" xmlns:v="urn:schemas-microsoft-com:vml" xmlns:wp14="http://schemas.microsoft.com/office/word/2010/wordprocessingDrawing" xmlns:wp="http://schemas.openxmlformats.org/drawingml/2006/wordprocessingDrawing" xmlns:w10="urn:schemas-microsoft-com:office:word" xmlns:w="http://schemas.openxmlformats.org/wordprocessingml/2006/main" xmlns:w14="http://schemas.microsoft.com/office/word/2010/wordml" xmlns:w15="http://schemas.microsoft.com/office/word/2012/wordml" xmlns:w16se="http://schemas.microsoft.com/office/word/2015/wordml/symex" xmlns:wpg="http://schemas.microsoft.com/office/word/2010/wordprocessingGroup" xmlns:wpi="http://schemas.microsoft.com/office/word/2010/wordprocessingInk" xmlns:wne="http://schemas.microsoft.com/office/word/2006/wordml" xmlns:wps="http://schemas.microsoft.com/office/word/2010/wordprocessingShape" mc:Ignorable="w14 w15 w16se wp14">
+  <w:p>
+    <w:pPr>
+      <w:pStyle w:val="Header"/>
+    </w:pPr>
+  </w:p>
+</w:hdr>
+</file>
+
+<file path=word/header2.xml><?xml version="1.0" encoding="utf-8"?>
+<w:hdr xmlns:wpc="http://schemas.microsoft.com/office/word/2010/wordprocessingCanvas" xmlns:cx="http://schemas.microsoft.com/office/drawing/2014/chartex" xmlns:cx1="http://schemas.microsoft.com/office/drawing/2015/9/8/chartex" xmlns:mc="http://schemas.openxmlformats.org/markup-compatibility/2006" xmlns:o="urn:schemas-microsoft-com:office:office" xmlns:r="http://schemas.openxmlformats.org/officeDocument/2006/relationships" xmlns:m="http://schemas.openxmlformats.org/officeDocument/2006/math" xmlns:v="urn:schemas-microsoft-com:vml" xmlns:wp14="http://schemas.microsoft.com/office/word/2010/wordprocessingDrawing" xmlns:wp="http://schemas.openxmlformats.org/drawingml/2006/wordprocessingDrawing" xmlns:w10="urn:schemas-microsoft-com:office:word" xmlns:w="http://schemas.openxmlformats.org/wordprocessingml/2006/main" xmlns:w14="http://schemas.microsoft.com/office/word/2010/wordml" xmlns:w15="http://schemas.microsoft.com/office/word/2012/wordml" xmlns:w16se="http://schemas.microsoft.com/office/word/2015/wordml/symex" xmlns:wpg="http://schemas.microsoft.com/office/word/2010/wordprocessingGroup" xmlns:wpi="http://schemas.microsoft.com/office/word/2010/wordprocessingInk" xmlns:wne="http://schemas.microsoft.com/office/word/2006/wordml" xmlns:wps="http://schemas.microsoft.com/office/word/2010/wordprocessingShape" mc:Ignorable="w14 w15 w16se wp14">
+  <w:p>
+    <w:pPr>
+      <w:pStyle w:val="Header"/>
+    </w:pPr>
+  </w:p>
+</w:hdr>
+</file>
+
+<file path=word/header3.xml><?xml version="1.0" encoding="utf-8"?>
+<w:hdr xmlns:wpc="http://schemas.microsoft.com/office/word/2010/wordprocessingCanvas" xmlns:cx="http://schemas.microsoft.com/office/drawing/2014/chartex" xmlns:cx1="http://schemas.microsoft.com/office/drawing/2015/9/8/chartex" xmlns:mc="http://schemas.openxmlformats.org/markup-compatibility/2006" xmlns:o="urn:schemas-microsoft-com:office:office" xmlns:r="http://schemas.openxmlformats.org/officeDocument/2006/relationships" xmlns:m="http://schemas.openxmlformats.org/officeDocument/2006/math" xmlns:v="urn:schemas-microsoft-com:vml" xmlns:wp14="http://schemas.microsoft.com/office/word/2010/wordprocessingDrawing" xmlns:wp="http://schemas.openxmlformats.org/drawingml/2006/wordprocessingDrawing" xmlns:w10="urn:schemas-microsoft-com:office:word" xmlns:w="http://schemas.openxmlformats.org/wordprocessingml/2006/main" xmlns:w14="http://schemas.microsoft.com/office/word/2010/wordml" xmlns:w15="http://schemas.microsoft.com/office/word/2012/wordml" xmlns:w16se="http://schemas.microsoft.com/office/word/2015/wordml/symex" xmlns:wpg="http://schemas.microsoft.com/office/word/2010/wordprocessingGroup" xmlns:wpi="http://schemas.microsoft.com/office/word/2010/wordprocessingInk" xmlns:wne="http://schemas.microsoft.com/office/word/2006/wordml" xmlns:wps="http://schemas.microsoft.com/office/word/2010/wordprocessingShape" mc:Ignorable="w14 w15 w16se wp14">
+  <w:p>
+    <w:pPr>
+      <w:pStyle w:val="Header"/>
+    </w:pPr>
+  </w:p>
+</w:hdr>
+</file>
+
+<file path=word/header4.xml><?xml version="1.0" encoding="utf-8"?>
+<w:hdr xmlns:wpc="http://schemas.microsoft.com/office/word/2010/wordprocessingCanvas" xmlns:cx="http://schemas.microsoft.com/office/drawing/2014/chartex" xmlns:cx1="http://schemas.microsoft.com/office/drawing/2015/9/8/chartex" xmlns:mc="http://schemas.openxmlformats.org/markup-compatibility/2006" xmlns:o="urn:schemas-microsoft-com:office:office" xmlns:r="http://schemas.openxmlformats.org/officeDocument/2006/relationships" xmlns:m="http://schemas.openxmlformats.org/officeDocument/2006/math" xmlns:v="urn:schemas-microsoft-com:vml" xmlns:wp14="http://schemas.microsoft.com/office/word/2010/wordprocessingDrawing" xmlns:wp="http://schemas.openxmlformats.org/drawingml/2006/wordprocessingDrawing" xmlns:w10="urn:schemas-microsoft-com:office:word" xmlns:w="http://schemas.openxmlformats.org/wordprocessingml/2006/main" xmlns:w14="http://schemas.microsoft.com/office/word/2010/wordml" xmlns:w15="http://schemas.microsoft.com/office/word/2012/wordml" xmlns:w16se="http://schemas.microsoft.com/office/word/2015/wordml/symex" xmlns:wpg="http://schemas.microsoft.com/office/word/2010/wordprocessingGroup" xmlns:wpi="http://schemas.microsoft.com/office/word/2010/wordprocessingInk" xmlns:wne="http://schemas.microsoft.com/office/word/2006/wordml" xmlns:wps="http://schemas.microsoft.com/office/word/2010/wordprocessingShape" mc:Ignorable="w14 w15 w16se wp14">
+  <w:sdt>
+    <w:sdtPr>
+      <w:id w:val="-59092058"/>
+      <w:docPartObj>
+        <w:docPartGallery w:val="Page Numbers (Top of Page)"/>
+        <w:docPartUnique/>
+      </w:docPartObj>
+    </w:sdtPr>
+    <w:sdtEndPr>
+      <w:rPr>
+        <w:rFonts w:ascii="Times New Roman" w:hAnsi="Times New Roman" w:cs="Times New Roman"/>
+        <w:noProof/>
+        <w:sz w:val="24"/>
+      </w:rPr>
+    </w:sdtEndPr>
+    <w:sdtContent>
+      <w:bookmarkStart w:id="0" w:name="_GoBack" w:displacedByCustomXml="prev"/>
+      <w:p>
+        <w:pPr>
+          <w:pStyle w:val="Header"/>
+          <w:jc w:val="right"/>
+          <w:rPr>
+            <w:rFonts w:ascii="Times New Roman" w:hAnsi="Times New Roman" w:cs="Times New Roman"/>
+            <w:sz w:val="24"/>
+          </w:rPr>
+        </w:pPr>
+        <w:r>
+          <w:rPr>
+            <w:rFonts w:ascii="Times New Roman" w:hAnsi="Times New Roman" w:cs="Times New Roman"/>
+            <w:sz w:val="24"/>
+          </w:rPr>
+          <w:fldChar w:fldCharType="begin"/>
+        </w:r>
+        <w:r>
+          <w:rPr>
+            <w:rFonts w:ascii="Times New Roman" w:hAnsi="Times New Roman" w:cs="Times New Roman"/>
+            <w:sz w:val="24"/>
+          </w:rPr>
+          <w:instrText xml:space="preserve"> PAGE   \* MERGEFORMAT </w:instrText>
+        </w:r>
+        <w:r>
+          <w:rPr>
+            <w:rFonts w:ascii="Times New Roman" w:hAnsi="Times New Roman" w:cs="Times New Roman"/>
+            <w:sz w:val="24"/>
+          </w:rPr>
+          <w:fldChar w:fldCharType="separate"/>
+        </w:r>
+        <w:r>
+          <w:rPr>
+            <w:rFonts w:ascii="Times New Roman" w:hAnsi="Times New Roman" w:cs="Times New Roman"/>
+            <w:noProof/>
+            <w:sz w:val="24"/>
+          </w:rPr>
+          <w:t>3</w:t>
+        </w:r>
+        <w:r>
+          <w:rPr>
+            <w:rFonts w:ascii="Times New Roman" w:hAnsi="Times New Roman" w:cs="Times New Roman"/>
+            <w:noProof/>
+            <w:sz w:val="24"/>
+          </w:rPr>
+          <w:fldChar w:fldCharType="end"/>
+        </w:r>
+      </w:p>
+    </w:sdtContent>
+  </w:sdt>
+  <w:bookmarkEnd w:id="0"/>
+  <w:p>
+    <w:pPr>
+      <w:pStyle w:val="Header"/>
+    </w:pPr>
+  </w:p>
+</w:hdr>
 </file>
 
 <file path=word/numbering.xml><?xml version="1.0" encoding="utf-8"?>
@@ -6782,6 +4632,50 @@
       <w:szCs w:val="18"/>
     </w:rPr>
   </w:style>
+  <w:style w:type="paragraph" w:styleId="Header">
+    <w:name w:val="header"/>
+    <w:basedOn w:val="Normal"/>
+    <w:link w:val="HeaderChar"/>
+    <w:uiPriority w:val="99"/>
+    <w:unhideWhenUsed/>
+    <w:rsid w:val="00AE1EC9"/>
+    <w:pPr>
+      <w:tabs>
+        <w:tab w:val="center" w:pos="4680"/>
+        <w:tab w:val="right" w:pos="9360"/>
+      </w:tabs>
+      <w:spacing w:after="0" w:line="240" w:lineRule="auto"/>
+    </w:pPr>
+  </w:style>
+  <w:style w:type="character" w:customStyle="1" w:styleId="HeaderChar">
+    <w:name w:val="Header Char"/>
+    <w:basedOn w:val="DefaultParagraphFont"/>
+    <w:link w:val="Header"/>
+    <w:uiPriority w:val="99"/>
+    <w:rsid w:val="00AE1EC9"/>
+  </w:style>
+  <w:style w:type="paragraph" w:styleId="Footer">
+    <w:name w:val="footer"/>
+    <w:basedOn w:val="Normal"/>
+    <w:link w:val="FooterChar"/>
+    <w:uiPriority w:val="99"/>
+    <w:unhideWhenUsed/>
+    <w:rsid w:val="00AE1EC9"/>
+    <w:pPr>
+      <w:tabs>
+        <w:tab w:val="center" w:pos="4680"/>
+        <w:tab w:val="right" w:pos="9360"/>
+      </w:tabs>
+      <w:spacing w:after="0" w:line="240" w:lineRule="auto"/>
+    </w:pPr>
+  </w:style>
+  <w:style w:type="character" w:customStyle="1" w:styleId="FooterChar">
+    <w:name w:val="Footer Char"/>
+    <w:basedOn w:val="DefaultParagraphFont"/>
+    <w:link w:val="Footer"/>
+    <w:uiPriority w:val="99"/>
+    <w:rsid w:val="00AE1EC9"/>
+  </w:style>
 </w:styles>
 </file>
 
@@ -7075,7 +4969,7 @@
 </file>
 
 <file path=customXml/itemProps1.xml><?xml version="1.0" encoding="utf-8"?>
-<ds:datastoreItem xmlns:ds="http://schemas.openxmlformats.org/officeDocument/2006/customXml" ds:itemID="{833734B5-0B37-4702-98EC-591DB6D9D553}">
+<ds:datastoreItem xmlns:ds="http://schemas.openxmlformats.org/officeDocument/2006/customXml" ds:itemID="{34080DD9-CAC8-4F4C-969D-7159C3B287D8}">
   <ds:schemaRefs>
     <ds:schemaRef ds:uri="http://schemas.openxmlformats.org/officeDocument/2006/bibliography"/>
   </ds:schemaRefs>

</xml_diff>